<commit_message>
+) Update SAD arc
</commit_message>
<xml_diff>
--- a/2nd_sem/sad/murrent_grill_pieber_lehner/final/EVA-arc42-template_Roland.docx
+++ b/2nd_sem/sad/murrent_grill_pieber_lehner/final/EVA-arc42-template_Roland.docx
@@ -292,33 +292,11 @@
           <w:rFonts w:cs="Arial"/>
         </w:rPr>
       </w:pPr>
-      <w:proofErr w:type="spellStart"/>
-      <w:r>
-        <w:rPr>
-          <w:rFonts w:cs="Arial"/>
-        </w:rPr>
-        <w:t>Pieber</w:t>
-      </w:r>
-      <w:proofErr w:type="spellEnd"/>
-      <w:r>
-        <w:rPr>
-          <w:rFonts w:cs="Arial"/>
-        </w:rPr>
-        <w:t xml:space="preserve">, </w:t>
-      </w:r>
-      <w:proofErr w:type="spellStart"/>
-      <w:r>
-        <w:rPr>
-          <w:rFonts w:cs="Arial"/>
-        </w:rPr>
-        <w:t>Murrent</w:t>
-      </w:r>
-      <w:proofErr w:type="spellEnd"/>
-      <w:r>
-        <w:rPr>
-          <w:rFonts w:cs="Arial"/>
-        </w:rPr>
-        <w:t>, Grill, Lehner</w:t>
+      <w:r>
+        <w:rPr>
+          <w:rFonts w:cs="Arial"/>
+        </w:rPr>
+        <w:t>Pieber, Murrent, Grill, Lehner</w:t>
       </w:r>
     </w:p>
     <w:p>
@@ -348,9 +326,8 @@
           <w:iCs/>
           <w:lang w:val="en-US"/>
         </w:rPr>
-        <w:t>Template Revision: 6.0 DE (Release Candidate</w:t>
-      </w:r>
-      <w:proofErr w:type="gramStart"/>
+        <w:t>Template Revision: 6.0 DE (Release Candidate)</w:t>
+      </w:r>
       <w:r>
         <w:rPr>
           <w:rFonts w:cs="Arial"/>
@@ -358,38 +335,8 @@
           <w:iCs/>
           <w:lang w:val="en-US"/>
         </w:rPr>
-        <w:t>)</w:t>
-      </w:r>
-      <w:proofErr w:type="gramEnd"/>
-      <w:r>
-        <w:rPr>
-          <w:rFonts w:cs="Arial"/>
-          <w:i/>
-          <w:iCs/>
-          <w:lang w:val="en-US"/>
-        </w:rPr>
         <w:br/>
-        <w:t xml:space="preserve">31. </w:t>
-      </w:r>
-      <w:proofErr w:type="spellStart"/>
-      <w:r>
-        <w:rPr>
-          <w:rFonts w:cs="Arial"/>
-          <w:i/>
-          <w:iCs/>
-          <w:lang w:val="en-US"/>
-        </w:rPr>
-        <w:t>März</w:t>
-      </w:r>
-      <w:proofErr w:type="spellEnd"/>
-      <w:r>
-        <w:rPr>
-          <w:rFonts w:cs="Arial"/>
-          <w:i/>
-          <w:iCs/>
-          <w:lang w:val="en-US"/>
-        </w:rPr>
-        <w:t xml:space="preserve"> 2014</w:t>
+        <w:t>31. März 2014</w:t>
       </w:r>
     </w:p>
     <w:p>
@@ -493,51 +440,7 @@
                 <w:szCs w:val="20"/>
                 <w:lang w:val="en-US"/>
               </w:rPr>
-              <w:t xml:space="preserve">. Created by Dr. Peter </w:t>
-            </w:r>
-            <w:proofErr w:type="spellStart"/>
-            <w:r>
-              <w:rPr>
-                <w:rFonts w:cs="Arial"/>
-                <w:bCs/>
-                <w:sz w:val="20"/>
-                <w:szCs w:val="20"/>
-                <w:lang w:val="en-US"/>
-              </w:rPr>
-              <w:t>Hruschka</w:t>
-            </w:r>
-            <w:proofErr w:type="spellEnd"/>
-            <w:r>
-              <w:rPr>
-                <w:rFonts w:cs="Arial"/>
-                <w:bCs/>
-                <w:sz w:val="20"/>
-                <w:szCs w:val="20"/>
-                <w:lang w:val="en-US"/>
-              </w:rPr>
-              <w:t xml:space="preserve"> &amp; Dr. </w:t>
-            </w:r>
-            <w:proofErr w:type="spellStart"/>
-            <w:r>
-              <w:rPr>
-                <w:rFonts w:cs="Arial"/>
-                <w:bCs/>
-                <w:sz w:val="20"/>
-                <w:szCs w:val="20"/>
-                <w:lang w:val="en-US"/>
-              </w:rPr>
-              <w:t>Gernot</w:t>
-            </w:r>
-            <w:proofErr w:type="spellEnd"/>
-            <w:r>
-              <w:rPr>
-                <w:rFonts w:cs="Arial"/>
-                <w:bCs/>
-                <w:sz w:val="20"/>
-                <w:szCs w:val="20"/>
-                <w:lang w:val="en-US"/>
-              </w:rPr>
-              <w:t xml:space="preserve"> Starke. For additional contributors see arc42.de/about/contributors.html</w:t>
+              <w:t>. Created by Dr. Peter Hruschka &amp; Dr. Gernot Starke. For additional contributors see arc42.de/about/contributors.html</w:t>
             </w:r>
           </w:p>
         </w:tc>
@@ -1023,7 +926,6 @@
                 <w:color w:val="000000"/>
               </w:rPr>
             </w:pPr>
-            <w:proofErr w:type="spellStart"/>
             <w:r>
               <w:rPr>
                 <w:rFonts w:cs="Arial"/>
@@ -1031,7 +933,6 @@
               </w:rPr>
               <w:t>Pieber</w:t>
             </w:r>
-            <w:proofErr w:type="spellEnd"/>
           </w:p>
         </w:tc>
         <w:tc>
@@ -1270,14 +1171,12 @@
                 <w:rFonts w:cs="Arial"/>
               </w:rPr>
             </w:pPr>
-            <w:proofErr w:type="spellStart"/>
             <w:r>
               <w:rPr>
                 <w:rFonts w:cs="Arial"/>
               </w:rPr>
               <w:t>Murrent</w:t>
             </w:r>
-            <w:proofErr w:type="spellEnd"/>
           </w:p>
         </w:tc>
         <w:tc>
@@ -1664,19 +1563,11 @@
                 <w:rFonts w:cs="Arial"/>
               </w:rPr>
             </w:pPr>
-            <w:proofErr w:type="spellStart"/>
             <w:r>
               <w:rPr>
                 <w:rFonts w:cs="Arial"/>
               </w:rPr>
-              <w:t>Merging</w:t>
-            </w:r>
-            <w:proofErr w:type="spellEnd"/>
-            <w:r>
-              <w:rPr>
-                <w:rFonts w:cs="Arial"/>
-              </w:rPr>
-              <w:t>, Überarbeitung</w:t>
+              <w:t>Merging, Überarbeitung</w:t>
             </w:r>
           </w:p>
         </w:tc>
@@ -1921,19 +1812,11 @@
                 <w:rFonts w:cs="Arial"/>
               </w:rPr>
             </w:pPr>
-            <w:proofErr w:type="spellStart"/>
             <w:r>
               <w:rPr>
                 <w:rFonts w:cs="Arial"/>
               </w:rPr>
-              <w:t>Usecase</w:t>
-            </w:r>
-            <w:proofErr w:type="spellEnd"/>
-            <w:r>
-              <w:rPr>
-                <w:rFonts w:cs="Arial"/>
-              </w:rPr>
-              <w:t xml:space="preserve"> Diagramm (Bild)</w:t>
+              <w:t>Usecase Diagramm (Bild)</w:t>
             </w:r>
           </w:p>
         </w:tc>
@@ -6902,21 +6785,12 @@
                 <w:lang w:val="en-US"/>
               </w:rPr>
             </w:pPr>
-            <w:proofErr w:type="spellStart"/>
             <w:r>
               <w:rPr>
                 <w:rFonts w:cs="Arial"/>
                 <w:lang w:val="en-US"/>
               </w:rPr>
-              <w:t>Bestehendes</w:t>
-            </w:r>
-            <w:proofErr w:type="spellEnd"/>
-            <w:r>
-              <w:rPr>
-                <w:rFonts w:cs="Arial"/>
-                <w:lang w:val="en-US"/>
-              </w:rPr>
-              <w:t xml:space="preserve"> FH Equipment</w:t>
+              <w:t>Bestehendes FH Equipment</w:t>
             </w:r>
           </w:p>
         </w:tc>
@@ -7222,23 +7096,7 @@
                 <w:rFonts w:cs="Arial"/>
                 <w:lang w:val="en-US"/>
               </w:rPr>
-              <w:t xml:space="preserve">C# / ASP.NET </w:t>
-            </w:r>
-            <w:proofErr w:type="spellStart"/>
-            <w:r>
-              <w:rPr>
-                <w:rFonts w:cs="Arial"/>
-                <w:lang w:val="en-US"/>
-              </w:rPr>
-              <w:t>mit</w:t>
-            </w:r>
-            <w:proofErr w:type="spellEnd"/>
-            <w:r>
-              <w:rPr>
-                <w:rFonts w:cs="Arial"/>
-                <w:lang w:val="en-US"/>
-              </w:rPr>
-              <w:t xml:space="preserve"> ADO.NET</w:t>
+              <w:t>C# / ASP.NET mit ADO.NET</w:t>
             </w:r>
           </w:p>
         </w:tc>
@@ -8685,19 +8543,11 @@
                 <w:rFonts w:cs="Arial"/>
               </w:rPr>
             </w:pPr>
-            <w:proofErr w:type="spellStart"/>
             <w:r>
               <w:rPr>
                 <w:rFonts w:cs="Arial"/>
               </w:rPr>
-              <w:t>Versionierung</w:t>
-            </w:r>
-            <w:proofErr w:type="spellEnd"/>
-            <w:r>
-              <w:rPr>
-                <w:rFonts w:cs="Arial"/>
-              </w:rPr>
-              <w:t xml:space="preserve"> mit GIT auf einen eigenen GIT Server an der FH.</w:t>
+              <w:t>Versionierung mit GIT auf einen eigenen GIT Server an der FH.</w:t>
             </w:r>
           </w:p>
         </w:tc>
@@ -11024,39 +10874,7 @@
                 <w:rFonts w:cs="Arial"/>
                 <w:sz w:val="20"/>
               </w:rPr>
-              <w:t xml:space="preserve">.NET </w:t>
-            </w:r>
-            <w:proofErr w:type="spellStart"/>
-            <w:r>
-              <w:rPr>
-                <w:rFonts w:cs="Arial"/>
-                <w:sz w:val="20"/>
-              </w:rPr>
-              <w:t>Coding</w:t>
-            </w:r>
-            <w:proofErr w:type="spellEnd"/>
-            <w:r>
-              <w:rPr>
-                <w:rFonts w:cs="Arial"/>
-                <w:sz w:val="20"/>
-              </w:rPr>
-              <w:t xml:space="preserve"> Guidelines werden intern mit Hilfe von </w:t>
-            </w:r>
-            <w:proofErr w:type="spellStart"/>
-            <w:r>
-              <w:rPr>
-                <w:rFonts w:cs="Arial"/>
-                <w:sz w:val="20"/>
-              </w:rPr>
-              <w:t>StyleCop</w:t>
-            </w:r>
-            <w:proofErr w:type="spellEnd"/>
-            <w:r>
-              <w:rPr>
-                <w:rFonts w:cs="Arial"/>
-                <w:sz w:val="20"/>
-              </w:rPr>
-              <w:t xml:space="preserve"> eingehalten.</w:t>
+              <w:t>.NET Coding Guidelines werden intern mit Hilfe von StyleCop eingehalten.</w:t>
             </w:r>
           </w:p>
         </w:tc>
@@ -11618,23 +11436,7 @@
           <w:rFonts w:cs="Arial"/>
           <w:sz w:val="20"/>
         </w:rPr>
-        <w:t xml:space="preserve">Der Student </w:t>
-      </w:r>
-      <w:proofErr w:type="spellStart"/>
-      <w:r>
-        <w:rPr>
-          <w:rFonts w:cs="Arial"/>
-          <w:sz w:val="20"/>
-        </w:rPr>
-        <w:t>logged</w:t>
-      </w:r>
-      <w:proofErr w:type="spellEnd"/>
-      <w:r>
-        <w:rPr>
-          <w:rFonts w:cs="Arial"/>
-          <w:sz w:val="20"/>
-        </w:rPr>
-        <w:t xml:space="preserve"> sich in das System ein und füllt einen Evaluationsbogen aus. Er schickt den Bogen ab. Es wird im System eine Referenz des Studenten im System gespeichert, dass er bereits den betreffenden Bogen ausgefüllt hat. Damit wird ein mehrmaliges Ausfüllen verhindert.</w:t>
+        <w:t>Der Student logged sich in das System ein und füllt einen Evaluationsbogen aus. Er schickt den Bogen ab. Es wird im System eine Referenz des Studenten im System gespeichert, dass er bereits den betreffenden Bogen ausgefüllt hat. Damit wird ein mehrmaliges Ausfüllen verhindert.</w:t>
       </w:r>
     </w:p>
     <w:p>
@@ -11838,33 +11640,15 @@
       </w:pPr>
       <w:bookmarkStart w:id="120" w:name="__RefHeading__4877_132721752"/>
       <w:bookmarkEnd w:id="120"/>
-      <w:proofErr w:type="spellStart"/>
       <w:ins w:id="121" w:author="Gernot Starke" w:date="2012-06-08T16:52:00Z">
         <w:r>
           <w:rPr>
             <w:rFonts w:cs="Arial"/>
             <w:lang w:val="en-US"/>
           </w:rPr>
-          <w:t>Externe</w:t>
-        </w:r>
-        <w:proofErr w:type="spellEnd"/>
-        <w:r>
-          <w:rPr>
-            <w:rFonts w:cs="Arial"/>
-            <w:lang w:val="en-US"/>
-          </w:rPr>
-          <w:t xml:space="preserve"> </w:t>
-        </w:r>
-        <w:proofErr w:type="spellStart"/>
-        <w:r>
-          <w:rPr>
-            <w:rFonts w:cs="Arial"/>
-            <w:lang w:val="en-US"/>
-          </w:rPr>
-          <w:t>Schnittstellen</w:t>
+          <w:t>Externe Schnittstellen</w:t>
         </w:r>
       </w:ins>
-      <w:proofErr w:type="spellEnd"/>
     </w:p>
     <w:p>
       <w:pPr>
@@ -11974,60 +11758,35 @@
           <w:lang w:val="de-AT"/>
         </w:rPr>
       </w:pPr>
-      <w:proofErr w:type="spellStart"/>
       <w:r>
         <w:rPr>
           <w:rFonts w:cs="Arial"/>
           <w:lang w:val="de-AT"/>
         </w:rPr>
-        <w:t>Loginsystem</w:t>
-      </w:r>
-      <w:proofErr w:type="spellEnd"/>
-      <w:r>
+        <w:t>Loginsystem der FH</w:t>
+      </w:r>
+    </w:p>
+    <w:p>
+      <w:pPr>
+        <w:ind w:left="708"/>
         <w:rPr>
           <w:rFonts w:cs="Arial"/>
           <w:lang w:val="de-AT"/>
         </w:rPr>
-        <w:t xml:space="preserve"> der FH</w:t>
-      </w:r>
-    </w:p>
-    <w:p>
-      <w:pPr>
-        <w:ind w:left="708"/>
+      </w:pPr>
+      <w:r>
         <w:rPr>
           <w:rFonts w:cs="Arial"/>
           <w:lang w:val="de-AT"/>
         </w:rPr>
-      </w:pPr>
+        <w:t>Die Anbindung der Benutzerdat</w:t>
+      </w:r>
       <w:r>
         <w:rPr>
           <w:rFonts w:cs="Arial"/>
           <w:lang w:val="de-AT"/>
         </w:rPr>
-        <w:t>Die Anbindung der Benutzerdat</w:t>
-      </w:r>
-      <w:r>
-        <w:rPr>
-          <w:rFonts w:cs="Arial"/>
-          <w:lang w:val="de-AT"/>
-        </w:rPr>
-        <w:t xml:space="preserve">en erfolgt über das </w:t>
-      </w:r>
-      <w:proofErr w:type="spellStart"/>
-      <w:r>
-        <w:rPr>
-          <w:rFonts w:cs="Arial"/>
-          <w:lang w:val="de-AT"/>
-        </w:rPr>
-        <w:t>Loginsystem</w:t>
-      </w:r>
-      <w:proofErr w:type="spellEnd"/>
-      <w:r>
-        <w:rPr>
-          <w:rFonts w:cs="Arial"/>
-          <w:lang w:val="de-AT"/>
-        </w:rPr>
-        <w:t xml:space="preserve"> der FH Wiener Neustadt.</w:t>
+        <w:t>en erfolgt über das Loginsystem der FH Wiener Neustadt.</w:t>
       </w:r>
     </w:p>
     <w:p>
@@ -12209,7 +11968,6 @@
                 <w:lang w:val="de-AT"/>
               </w:rPr>
             </w:pPr>
-            <w:proofErr w:type="spellStart"/>
             <w:r>
               <w:rPr>
                 <w:rFonts w:cs="Arial"/>
@@ -12218,7 +11976,6 @@
               </w:rPr>
               <w:t>Loginsystem</w:t>
             </w:r>
-            <w:proofErr w:type="spellEnd"/>
             <w:r>
               <w:rPr>
                 <w:rFonts w:cs="Arial"/>
@@ -12478,22 +12235,13 @@
                 <w:color w:val="333333"/>
               </w:rPr>
             </w:pPr>
-            <w:proofErr w:type="spellStart"/>
             <w:ins w:id="135" w:author="Gernot Starke" w:date="2012-06-08T16:58:00Z">
               <w:r>
                 <w:rPr>
                   <w:rFonts w:cs="Arial"/>
                   <w:color w:val="333333"/>
                 </w:rPr>
-                <w:t>Veranwortlicher</w:t>
-              </w:r>
-              <w:proofErr w:type="spellEnd"/>
-              <w:r>
-                <w:rPr>
-                  <w:rFonts w:cs="Arial"/>
-                  <w:color w:val="333333"/>
-                </w:rPr>
-                <w:t xml:space="preserve"> Ansprechpartner / Rolle</w:t>
+                <w:t>Veranwortlicher Ansprechpartner / Rolle</w:t>
               </w:r>
             </w:ins>
           </w:p>
@@ -12942,17 +12690,9 @@
           <w:rPr>
             <w:rFonts w:cs="Arial"/>
           </w:rPr>
-          <w:t> Beteiligte </w:t>
-        </w:r>
-        <w:proofErr w:type="spellStart"/>
-        <w:r>
-          <w:rPr>
-            <w:rFonts w:cs="Arial"/>
-          </w:rPr>
-          <w:t>Resourcen</w:t>
+          <w:t> Beteiligte Resourcen</w:t>
         </w:r>
       </w:ins>
-      <w:proofErr w:type="spellEnd"/>
     </w:p>
     <w:p>
       <w:pPr>
@@ -13634,7 +13374,6 @@
           <w:color w:val="333333"/>
         </w:rPr>
       </w:pPr>
-      <w:proofErr w:type="spellStart"/>
       <w:ins w:id="192" w:author="Gernot Starke" w:date="2012-06-08T16:58:00Z">
         <w:r>
           <w:rPr>
@@ -13644,7 +13383,6 @@
           <w:t>Versionierung</w:t>
         </w:r>
       </w:ins>
-      <w:proofErr w:type="spellEnd"/>
     </w:p>
     <w:p>
       <w:pPr>
@@ -13757,69 +13495,12 @@
           <w:color w:val="333333"/>
         </w:rPr>
       </w:pPr>
-      <w:proofErr w:type="spellStart"/>
       <w:r>
         <w:rPr>
           <w:rFonts w:ascii="Arial" w:hAnsi="Arial" w:cs="Arial"/>
           <w:color w:val="333333"/>
         </w:rPr>
-        <w:t>FHServices</w:t>
-      </w:r>
-      <w:proofErr w:type="spellEnd"/>
-      <w:r>
-        <w:rPr>
-          <w:rFonts w:ascii="Arial" w:hAnsi="Arial" w:cs="Arial"/>
-          <w:color w:val="333333"/>
-        </w:rPr>
-        <w:t xml:space="preserve"> </w:t>
-      </w:r>
-      <w:proofErr w:type="spellStart"/>
-      <w:r>
-        <w:rPr>
-          <w:rFonts w:ascii="Arial" w:hAnsi="Arial" w:cs="Arial"/>
-          <w:color w:val="333333"/>
-        </w:rPr>
-        <w:t>ser</w:t>
-      </w:r>
-      <w:proofErr w:type="spellEnd"/>
-      <w:r>
-        <w:rPr>
-          <w:rFonts w:ascii="Arial" w:hAnsi="Arial" w:cs="Arial"/>
-          <w:color w:val="333333"/>
-        </w:rPr>
-        <w:t xml:space="preserve"> = </w:t>
-      </w:r>
-      <w:proofErr w:type="spellStart"/>
-      <w:r>
-        <w:rPr>
-          <w:rFonts w:ascii="Arial" w:hAnsi="Arial" w:cs="Arial"/>
-          <w:color w:val="333333"/>
-        </w:rPr>
-        <w:t>new</w:t>
-      </w:r>
-      <w:proofErr w:type="spellEnd"/>
-      <w:r>
-        <w:rPr>
-          <w:rFonts w:ascii="Arial" w:hAnsi="Arial" w:cs="Arial"/>
-          <w:color w:val="333333"/>
-        </w:rPr>
-        <w:t xml:space="preserve"> </w:t>
-      </w:r>
-      <w:proofErr w:type="spellStart"/>
-      <w:r>
-        <w:rPr>
-          <w:rFonts w:ascii="Arial" w:hAnsi="Arial" w:cs="Arial"/>
-          <w:color w:val="333333"/>
-        </w:rPr>
-        <w:t>FHServices</w:t>
-      </w:r>
-      <w:proofErr w:type="spellEnd"/>
-      <w:r>
-        <w:rPr>
-          <w:rFonts w:ascii="Arial" w:hAnsi="Arial" w:cs="Arial"/>
-          <w:color w:val="333333"/>
-        </w:rPr>
-        <w:t>();</w:t>
+        <w:t>FHServices ser = new FHServices();</w:t>
       </w:r>
     </w:p>
     <w:p>
@@ -13833,79 +13514,13 @@
           <w:lang w:val="en-US"/>
         </w:rPr>
       </w:pPr>
-      <w:proofErr w:type="spellStart"/>
-      <w:proofErr w:type="gramStart"/>
       <w:r>
         <w:rPr>
           <w:rFonts w:ascii="Arial" w:hAnsi="Arial" w:cs="Arial"/>
           <w:color w:val="333333"/>
           <w:lang w:val="en-US"/>
         </w:rPr>
-        <w:t>bool</w:t>
-      </w:r>
-      <w:proofErr w:type="spellEnd"/>
-      <w:proofErr w:type="gramEnd"/>
-      <w:r>
-        <w:rPr>
-          <w:rFonts w:ascii="Arial" w:hAnsi="Arial" w:cs="Arial"/>
-          <w:color w:val="333333"/>
-          <w:lang w:val="en-US"/>
-        </w:rPr>
-        <w:t xml:space="preserve"> </w:t>
-      </w:r>
-      <w:proofErr w:type="spellStart"/>
-      <w:r>
-        <w:rPr>
-          <w:rFonts w:ascii="Arial" w:hAnsi="Arial" w:cs="Arial"/>
-          <w:color w:val="333333"/>
-          <w:lang w:val="en-US"/>
-        </w:rPr>
-        <w:t>loginValid</w:t>
-      </w:r>
-      <w:proofErr w:type="spellEnd"/>
-      <w:r>
-        <w:rPr>
-          <w:rFonts w:ascii="Arial" w:hAnsi="Arial" w:cs="Arial"/>
-          <w:color w:val="333333"/>
-          <w:lang w:val="en-US"/>
-        </w:rPr>
-        <w:t xml:space="preserve"> = </w:t>
-      </w:r>
-      <w:proofErr w:type="spellStart"/>
-      <w:r>
-        <w:rPr>
-          <w:rFonts w:ascii="Arial" w:hAnsi="Arial" w:cs="Arial"/>
-          <w:color w:val="333333"/>
-          <w:lang w:val="en-US"/>
-        </w:rPr>
-        <w:t>ser.Login</w:t>
-      </w:r>
-      <w:proofErr w:type="spellEnd"/>
-      <w:r>
-        <w:rPr>
-          <w:rFonts w:ascii="Arial" w:hAnsi="Arial" w:cs="Arial"/>
-          <w:color w:val="333333"/>
-          <w:lang w:val="en-US"/>
-        </w:rPr>
-        <w:t>(&lt;</w:t>
-      </w:r>
-      <w:proofErr w:type="spellStart"/>
-      <w:r>
-        <w:rPr>
-          <w:rFonts w:ascii="Arial" w:hAnsi="Arial" w:cs="Arial"/>
-          <w:color w:val="333333"/>
-          <w:lang w:val="en-US"/>
-        </w:rPr>
-        <w:t>Personalnummer</w:t>
-      </w:r>
-      <w:proofErr w:type="spellEnd"/>
-      <w:r>
-        <w:rPr>
-          <w:rFonts w:ascii="Arial" w:hAnsi="Arial" w:cs="Arial"/>
-          <w:color w:val="333333"/>
-          <w:lang w:val="en-US"/>
-        </w:rPr>
-        <w:t>&gt;);</w:t>
+        <w:t>bool loginValid = ser.Login(&lt;Personalnummer&gt;);</w:t>
       </w:r>
     </w:p>
     <w:p>
@@ -13918,46 +13533,12 @@
           <w:color w:val="333333"/>
         </w:rPr>
       </w:pPr>
-      <w:proofErr w:type="spellStart"/>
       <w:r>
         <w:rPr>
           <w:rFonts w:ascii="Arial" w:hAnsi="Arial" w:cs="Arial"/>
           <w:color w:val="333333"/>
         </w:rPr>
-        <w:t>if</w:t>
-      </w:r>
-      <w:proofErr w:type="spellEnd"/>
-      <w:r>
-        <w:rPr>
-          <w:rFonts w:ascii="Arial" w:hAnsi="Arial" w:cs="Arial"/>
-          <w:color w:val="333333"/>
-        </w:rPr>
-        <w:t xml:space="preserve"> (</w:t>
-      </w:r>
-      <w:proofErr w:type="gramStart"/>
-      <w:r>
-        <w:rPr>
-          <w:rFonts w:ascii="Arial" w:hAnsi="Arial" w:cs="Arial"/>
-          <w:color w:val="333333"/>
-        </w:rPr>
-        <w:t>!</w:t>
-      </w:r>
-      <w:proofErr w:type="spellStart"/>
-      <w:r>
-        <w:rPr>
-          <w:rFonts w:ascii="Arial" w:hAnsi="Arial" w:cs="Arial"/>
-          <w:color w:val="333333"/>
-        </w:rPr>
-        <w:t>loginValid</w:t>
-      </w:r>
-      <w:proofErr w:type="spellEnd"/>
-      <w:proofErr w:type="gramEnd"/>
-      <w:r>
-        <w:rPr>
-          <w:rFonts w:ascii="Arial" w:hAnsi="Arial" w:cs="Arial"/>
-          <w:color w:val="333333"/>
-        </w:rPr>
-        <w:t>)</w:t>
+        <w:t>if (!loginValid)</w:t>
       </w:r>
     </w:p>
     <w:p>
@@ -13994,22 +13575,7 @@
           <w:color w:val="333333"/>
         </w:rPr>
         <w:tab/>
-      </w:r>
-      <w:proofErr w:type="spellStart"/>
-      <w:r>
-        <w:rPr>
-          <w:rFonts w:ascii="Arial" w:hAnsi="Arial" w:cs="Arial"/>
-          <w:color w:val="333333"/>
-        </w:rPr>
-        <w:t>Console.WriteLine</w:t>
-      </w:r>
-      <w:proofErr w:type="spellEnd"/>
-      <w:r>
-        <w:rPr>
-          <w:rFonts w:ascii="Arial" w:hAnsi="Arial" w:cs="Arial"/>
-          <w:color w:val="333333"/>
-        </w:rPr>
-        <w:t>(„Nicht berechtigt!“);</w:t>
+        <w:t>Console.WriteLine(„Nicht berechtigt!“);</w:t>
       </w:r>
     </w:p>
     <w:p>
@@ -14028,22 +13594,7 @@
           <w:color w:val="333333"/>
         </w:rPr>
         <w:tab/>
-      </w:r>
-      <w:proofErr w:type="spellStart"/>
-      <w:r>
-        <w:rPr>
-          <w:rFonts w:ascii="Arial" w:hAnsi="Arial" w:cs="Arial"/>
-          <w:color w:val="333333"/>
-        </w:rPr>
-        <w:t>return</w:t>
-      </w:r>
-      <w:proofErr w:type="spellEnd"/>
-      <w:r>
-        <w:rPr>
-          <w:rFonts w:ascii="Arial" w:hAnsi="Arial" w:cs="Arial"/>
-          <w:color w:val="333333"/>
-        </w:rPr>
-        <w:t xml:space="preserve"> 255;</w:t>
+        <w:t>return 255;</w:t>
       </w:r>
     </w:p>
     <w:p>
@@ -14451,7 +14002,6 @@
                 <w:color w:val="333333"/>
               </w:rPr>
             </w:pPr>
-            <w:proofErr w:type="spellStart"/>
             <w:ins w:id="206" w:author="Gernot Starke" w:date="2012-06-08T16:58:00Z">
               <w:r>
                 <w:rPr>
@@ -14459,15 +14009,7 @@
                   <w:color w:val="333333"/>
                 </w:rPr>
                 <w:lastRenderedPageBreak/>
-                <w:t>Veranwortlicher</w:t>
-              </w:r>
-              <w:proofErr w:type="spellEnd"/>
-              <w:r>
-                <w:rPr>
-                  <w:rFonts w:cs="Arial"/>
-                  <w:color w:val="333333"/>
-                </w:rPr>
-                <w:t xml:space="preserve"> Ansprechpartner / Rolle</w:t>
+                <w:t>Veranwortlicher Ansprechpartner / Rolle</w:t>
               </w:r>
             </w:ins>
           </w:p>
@@ -14907,17 +14449,9 @@
           <w:rPr>
             <w:rFonts w:cs="Arial"/>
           </w:rPr>
-          <w:t> Beteiligte </w:t>
-        </w:r>
-        <w:proofErr w:type="spellStart"/>
-        <w:r>
-          <w:rPr>
-            <w:rFonts w:cs="Arial"/>
-          </w:rPr>
-          <w:t>Resourcen</w:t>
+          <w:t> Beteiligte Resourcen</w:t>
         </w:r>
       </w:ins>
-      <w:proofErr w:type="spellEnd"/>
     </w:p>
     <w:p>
       <w:pPr>
@@ -15581,7 +15115,6 @@
           <w:color w:val="333333"/>
         </w:rPr>
       </w:pPr>
-      <w:proofErr w:type="spellStart"/>
       <w:ins w:id="247" w:author="Gernot Starke" w:date="2012-06-08T16:58:00Z">
         <w:r>
           <w:rPr>
@@ -15591,7 +15124,6 @@
           <w:t>Versionierung</w:t>
         </w:r>
       </w:ins>
-      <w:proofErr w:type="spellEnd"/>
     </w:p>
     <w:p>
       <w:pPr>
@@ -17118,15 +16650,7 @@
       <w:bookmarkEnd w:id="320"/>
       <w:bookmarkEnd w:id="321"/>
       <w:r>
-        <w:t xml:space="preserve">Das folgende Verteilungsdiagramm zeigt die Komponenten des Windows Servers 2008. Als Backend wird ein IIS Server verwendet welcher die APS.Net Website hostet. Spezielle User Daten wie die Ergebnisse der Reports und Informationen über die ausgefüllten Fragebogen der Benutzer werden auf dem MS SQL Server gespeichert. Der Zugriff erfolgt über das ADO.NET </w:t>
-      </w:r>
-      <w:proofErr w:type="spellStart"/>
-      <w:r>
-        <w:t>Entity</w:t>
-      </w:r>
-      <w:proofErr w:type="spellEnd"/>
-      <w:r>
-        <w:t xml:space="preserve"> Model.</w:t>
+        <w:t>Das folgende Verteilungsdiagramm zeigt die Komponenten des Windows Servers 2008. Als Backend wird ein IIS Server verwendet welcher die APS.Net Website hostet. Spezielle User Daten wie die Ergebnisse der Reports und Informationen über die ausgefüllten Fragebogen der Benutzer werden auf dem MS SQL Server gespeichert. Der Zugriff erfolgt über das ADO.NET Entity Model.</w:t>
       </w:r>
     </w:p>
     <w:p>
@@ -17226,21 +16750,12 @@
         </w:rPr>
         <w:t xml:space="preserve">ASP.NET </w:t>
       </w:r>
-      <w:proofErr w:type="spellStart"/>
       <w:r>
         <w:rPr>
           <w:rFonts w:cs="Arial"/>
           <w:lang w:val="en-US"/>
         </w:rPr>
-        <w:t>mit</w:t>
-      </w:r>
-      <w:proofErr w:type="spellEnd"/>
-      <w:r>
-        <w:rPr>
-          <w:rFonts w:cs="Arial"/>
-          <w:lang w:val="en-US"/>
-        </w:rPr>
-        <w:t xml:space="preserve"> ADO.NET</w:t>
+        <w:t>mit ADO.NET</w:t>
       </w:r>
     </w:p>
     <w:p>
@@ -17315,8 +16830,6 @@
           <w:rFonts w:cs="Arial"/>
         </w:rPr>
       </w:pPr>
-      <w:bookmarkStart w:id="322" w:name="_GoBack"/>
-      <w:bookmarkEnd w:id="322"/>
       <w:r>
         <w:rPr>
           <w:rFonts w:cs="Arial"/>
@@ -17370,15 +16883,64 @@
           <w:numId w:val="1"/>
         </w:numPr>
       </w:pPr>
-      <w:bookmarkStart w:id="323" w:name="__RefHeading__4911_132721752"/>
-      <w:bookmarkStart w:id="324" w:name="_Toc188159243"/>
-      <w:bookmarkStart w:id="325" w:name="_Toc161293460"/>
+      <w:bookmarkStart w:id="322" w:name="__RefHeading__4911_132721752"/>
+      <w:bookmarkStart w:id="323" w:name="_Toc188159243"/>
+      <w:bookmarkStart w:id="324" w:name="_Toc161293460"/>
+      <w:bookmarkEnd w:id="322"/>
       <w:bookmarkEnd w:id="323"/>
       <w:bookmarkEnd w:id="324"/>
+      <w:r>
+        <w:t>Konzepte</w:t>
+      </w:r>
+    </w:p>
+    <w:p>
+      <w:pPr>
+        <w:pStyle w:val="Erluterungberschrift"/>
+        <w:rPr>
+          <w:rFonts w:cs="Arial"/>
+        </w:rPr>
+      </w:pPr>
+      <w:bookmarkStart w:id="325" w:name="OLE_LINK86"/>
+      <w:bookmarkStart w:id="326" w:name="OLE_LINK85"/>
       <w:bookmarkEnd w:id="325"/>
-      <w:r>
-        <w:t>Konzepte</w:t>
-      </w:r>
+      <w:bookmarkEnd w:id="326"/>
+      <w:r>
+        <w:rPr>
+          <w:rFonts w:cs="Arial"/>
+        </w:rPr>
+        <w:t xml:space="preserve">Inhalt: </w:t>
+      </w:r>
+    </w:p>
+    <w:p>
+      <w:pPr>
+        <w:pStyle w:val="Erluterungstext"/>
+      </w:pPr>
+      <w:commentRangeStart w:id="327"/>
+      <w:r>
+        <w:t xml:space="preserve">Die folgenden Kapitel sind Beispiele für übergreifende Aspekte. </w:t>
+      </w:r>
+    </w:p>
+    <w:p>
+      <w:pPr>
+        <w:pStyle w:val="Erluterungstext"/>
+      </w:pPr>
+      <w:r>
+        <w:t xml:space="preserve">Falls einige der Aspekte für Ihr Projekt nicht wichtig sind oder nicht zutreffen, so halten Sie </w:t>
+      </w:r>
+      <w:r>
+        <w:rPr>
+          <w:i/>
+        </w:rPr>
+        <w:t>diese</w:t>
+      </w:r>
+      <w:r>
+        <w:t xml:space="preserve"> Information ebenfalls fest, anstatt das Kapitel zu löschen.</w:t>
+      </w:r>
+    </w:p>
+    <w:p>
+      <w:pPr>
+        <w:pStyle w:val="Erluterungstext"/>
+      </w:pPr>
     </w:p>
     <w:p>
       <w:pPr>
@@ -17387,24 +16949,19 @@
           <w:rFonts w:cs="Arial"/>
         </w:rPr>
       </w:pPr>
-      <w:bookmarkStart w:id="326" w:name="OLE_LINK86"/>
-      <w:bookmarkStart w:id="327" w:name="OLE_LINK85"/>
-      <w:bookmarkEnd w:id="326"/>
-      <w:bookmarkEnd w:id="327"/>
-      <w:r>
-        <w:rPr>
-          <w:rFonts w:cs="Arial"/>
-        </w:rPr>
-        <w:t xml:space="preserve">Inhalt: </w:t>
+      <w:r>
+        <w:rPr>
+          <w:rFonts w:cs="Arial"/>
+        </w:rPr>
+        <w:t>Motivation:</w:t>
       </w:r>
     </w:p>
     <w:p>
       <w:pPr>
         <w:pStyle w:val="Erluterungstext"/>
       </w:pPr>
-      <w:commentRangeStart w:id="328"/>
-      <w:r>
-        <w:t xml:space="preserve">Die folgenden Kapitel sind Beispiele für übergreifende Aspekte. </w:t>
+      <w:r>
+        <w:t>Manche der Aspekte lassen sich nur schwer "zentral" als Baustein in der Architektur unterbringen (z.B. das Thema "Sicherheit". Hier ist der Platz im Template, wo Sie Konzepte zu derartigen Themen geschlossen behandeln können.</w:t>
       </w:r>
     </w:p>
     <w:p>
@@ -17412,22 +16969,16 @@
         <w:pStyle w:val="Erluterungstext"/>
       </w:pPr>
       <w:r>
-        <w:t xml:space="preserve">Falls einige der Aspekte für Ihr Projekt nicht wichtig sind oder nicht zutreffen, so halten Sie </w:t>
-      </w:r>
-      <w:r>
-        <w:rPr>
-          <w:i/>
-        </w:rPr>
-        <w:t>diese</w:t>
-      </w:r>
-      <w:r>
-        <w:t xml:space="preserve"> Information ebenfalls fest, anstatt das Kapitel zu löschen.</w:t>
+        <w:t>Alle Aspekte, die in der Architektur an vielen Stellen Konsequenzen zeigen, beispielsweise ein Domänen-/Fachklassen- oder Business-Modell, haben ebenfalls hier einen guten Platz.</w:t>
       </w:r>
     </w:p>
     <w:p>
       <w:pPr>
         <w:pStyle w:val="Erluterungstext"/>
       </w:pPr>
+      <w:r>
+        <w:t>Schließlich kommen manche Strukturen in der Architektur wiederholt vor, beispielsweise ein an mehreren Stellen eingesetztes Pattern. Auch solche Aspekte können Sie hier zentral erläutern.</w:t>
+      </w:r>
     </w:p>
     <w:p>
       <w:pPr>
@@ -17440,7 +16991,7 @@
         <w:rPr>
           <w:rFonts w:cs="Arial"/>
         </w:rPr>
-        <w:t>Motivation:</w:t>
+        <w:t xml:space="preserve">Form: </w:t>
       </w:r>
     </w:p>
     <w:p>
@@ -17448,44 +16999,6 @@
         <w:pStyle w:val="Erluterungstext"/>
       </w:pPr>
       <w:r>
-        <w:t>Manche der Aspekte lassen sich nur schwer "zentral" als Baustein in der Architektur unterbringen (z.B. das Thema "Sicherheit". Hier ist der Platz im Template, wo Sie Konzepte zu derartigen Themen geschlossen behandeln können.</w:t>
-      </w:r>
-    </w:p>
-    <w:p>
-      <w:pPr>
-        <w:pStyle w:val="Erluterungstext"/>
-      </w:pPr>
-      <w:r>
-        <w:t>Alle Aspekte, die in der Architektur an vielen Stellen Konsequenzen zeigen, beispielsweise ein Domänen-/Fachklassen- oder Business-Modell, haben ebenfalls hier einen guten Platz.</w:t>
-      </w:r>
-    </w:p>
-    <w:p>
-      <w:pPr>
-        <w:pStyle w:val="Erluterungstext"/>
-      </w:pPr>
-      <w:r>
-        <w:t>Schließlich kommen manche Strukturen in der Architektur wiederholt vor, beispielsweise ein an mehreren Stellen eingesetztes Pattern. Auch solche Aspekte können Sie hier zentral erläutern.</w:t>
-      </w:r>
-    </w:p>
-    <w:p>
-      <w:pPr>
-        <w:pStyle w:val="Erluterungberschrift"/>
-        <w:rPr>
-          <w:rFonts w:cs="Arial"/>
-        </w:rPr>
-      </w:pPr>
-      <w:r>
-        <w:rPr>
-          <w:rFonts w:cs="Arial"/>
-        </w:rPr>
-        <w:t xml:space="preserve">Form: </w:t>
-      </w:r>
-    </w:p>
-    <w:p>
-      <w:pPr>
-        <w:pStyle w:val="Erluterungstext"/>
-      </w:pPr>
-      <w:r>
         <w:t>Kann vielfältig sein. Teilweise Konzeptpapiere mit beliebiger Gliederung, teilweise auch übergreifende Modelle/Szenarien mit Notationen, die Sie auch in den Architektursichten nutzen.</w:t>
       </w:r>
     </w:p>
@@ -17497,12 +17010,12 @@
           <w:sz w:val="20"/>
         </w:rPr>
       </w:pPr>
-      <w:bookmarkStart w:id="329" w:name="OLE_LINK861"/>
-      <w:bookmarkStart w:id="330" w:name="OLE_LINK851"/>
+      <w:bookmarkStart w:id="328" w:name="OLE_LINK861"/>
+      <w:bookmarkStart w:id="329" w:name="OLE_LINK851"/>
+      <w:bookmarkEnd w:id="328"/>
       <w:bookmarkEnd w:id="329"/>
-      <w:bookmarkEnd w:id="330"/>
-    </w:p>
-    <w:commentRangeEnd w:id="328"/>
+    </w:p>
+    <w:commentRangeEnd w:id="327"/>
     <w:p>
       <w:pPr>
         <w:spacing w:before="56" w:after="113"/>
@@ -17514,7 +17027,7 @@
         <w:rPr>
           <w:rFonts w:cs="Arial"/>
         </w:rPr>
-        <w:commentReference w:id="328"/>
+        <w:commentReference w:id="327"/>
       </w:r>
     </w:p>
     <w:p>
@@ -17528,20 +17041,20 @@
           <w:rFonts w:cs="Arial"/>
         </w:rPr>
       </w:pPr>
-      <w:bookmarkStart w:id="331" w:name="__RefHeading__3126_1801653760"/>
-      <w:bookmarkStart w:id="332" w:name="__RefHeading__3505_725898031"/>
-      <w:bookmarkStart w:id="333" w:name="__RefHeading__4913_132721752"/>
-      <w:bookmarkStart w:id="334" w:name="_Toc188159244"/>
-      <w:bookmarkStart w:id="335" w:name="__RefHeading__8635_132721752"/>
-      <w:bookmarkStart w:id="336" w:name="__RefHeading__3252_410849113"/>
-      <w:bookmarkStart w:id="337" w:name="OLE_LINK30"/>
-      <w:bookmarkStart w:id="338" w:name="OLE_LINK29"/>
+      <w:bookmarkStart w:id="330" w:name="__RefHeading__3126_1801653760"/>
+      <w:bookmarkStart w:id="331" w:name="__RefHeading__3505_725898031"/>
+      <w:bookmarkStart w:id="332" w:name="__RefHeading__4913_132721752"/>
+      <w:bookmarkStart w:id="333" w:name="_Toc188159244"/>
+      <w:bookmarkStart w:id="334" w:name="__RefHeading__8635_132721752"/>
+      <w:bookmarkStart w:id="335" w:name="__RefHeading__3252_410849113"/>
+      <w:bookmarkStart w:id="336" w:name="OLE_LINK30"/>
+      <w:bookmarkStart w:id="337" w:name="OLE_LINK29"/>
+      <w:bookmarkEnd w:id="330"/>
       <w:bookmarkEnd w:id="331"/>
       <w:bookmarkEnd w:id="332"/>
       <w:bookmarkEnd w:id="333"/>
       <w:bookmarkEnd w:id="334"/>
       <w:bookmarkEnd w:id="335"/>
-      <w:bookmarkEnd w:id="336"/>
       <w:r>
         <w:rPr>
           <w:rFonts w:cs="Arial"/>
@@ -17843,11 +17356,11 @@
       <w:pPr>
         <w:pStyle w:val="Erluterungstext"/>
       </w:pPr>
-      <w:bookmarkStart w:id="339" w:name="OLE_LINK88"/>
-      <w:bookmarkStart w:id="340" w:name="OLE_LINK87"/>
+      <w:bookmarkStart w:id="338" w:name="OLE_LINK88"/>
+      <w:bookmarkStart w:id="339" w:name="OLE_LINK87"/>
+      <w:bookmarkEnd w:id="338"/>
       <w:bookmarkEnd w:id="339"/>
-      <w:bookmarkEnd w:id="340"/>
-      <w:commentRangeStart w:id="341"/>
+      <w:commentRangeStart w:id="340"/>
       <w:r>
         <w:t>Fachliche Modelle, Domänenmodelle, Business-Modelle – sie alle beschreiben Strukturen der reinen Fachlichkeit, also ohne Bezug zur Implementierungs- oder Lösungstechnologie.</w:t>
       </w:r>
@@ -17870,12 +17383,12 @@
           <w:rFonts w:cs="Arial"/>
         </w:rPr>
       </w:pPr>
-      <w:bookmarkStart w:id="342" w:name="_Toc188159245"/>
-      <w:bookmarkStart w:id="343" w:name="__RefHeading__4915_132721752"/>
+      <w:bookmarkStart w:id="341" w:name="_Toc188159245"/>
+      <w:bookmarkStart w:id="342" w:name="__RefHeading__4915_132721752"/>
+      <w:bookmarkEnd w:id="336"/>
       <w:bookmarkEnd w:id="337"/>
-      <w:bookmarkEnd w:id="338"/>
+      <w:bookmarkEnd w:id="341"/>
       <w:bookmarkEnd w:id="342"/>
-      <w:bookmarkEnd w:id="343"/>
       <w:r>
         <w:rPr>
           <w:rFonts w:cs="Arial"/>
@@ -17901,41 +17414,41 @@
       <w:pPr>
         <w:pStyle w:val="Erluterungstext"/>
       </w:pPr>
-      <w:bookmarkStart w:id="344" w:name="OLE_LINK90"/>
-      <w:bookmarkStart w:id="345" w:name="OLE_LINK89"/>
-      <w:bookmarkStart w:id="346" w:name="OLE_LINK6"/>
-      <w:bookmarkStart w:id="347" w:name="OLE_LINK5"/>
+      <w:bookmarkStart w:id="343" w:name="OLE_LINK90"/>
+      <w:bookmarkStart w:id="344" w:name="OLE_LINK89"/>
+      <w:bookmarkStart w:id="345" w:name="OLE_LINK6"/>
+      <w:bookmarkStart w:id="346" w:name="OLE_LINK5"/>
+      <w:bookmarkEnd w:id="343"/>
       <w:bookmarkEnd w:id="344"/>
+      <w:r>
+        <w:t xml:space="preserve">Oftmals tauchen einige typische Lösungsstrukturen oder Grundmuster an mehren Stellen der Architektur auf. Beispiele dafür sind die Abhängigkeiten zwischen Persistenzschicht, Applikation sowie die Anbindung </w:t>
+      </w:r>
+      <w:bookmarkStart w:id="347" w:name="OLE_LINK10"/>
+      <w:bookmarkStart w:id="348" w:name="OLE_LINK7"/>
       <w:bookmarkEnd w:id="345"/>
-      <w:r>
-        <w:t xml:space="preserve">Oftmals tauchen einige typische Lösungsstrukturen oder Grundmuster an mehren Stellen der Architektur auf. Beispiele dafür sind die Abhängigkeiten zwischen Persistenzschicht, Applikation sowie die Anbindung </w:t>
-      </w:r>
-      <w:bookmarkStart w:id="348" w:name="OLE_LINK10"/>
-      <w:bookmarkStart w:id="349" w:name="OLE_LINK7"/>
       <w:bookmarkEnd w:id="346"/>
       <w:bookmarkEnd w:id="347"/>
       <w:bookmarkEnd w:id="348"/>
+      <w:r>
+        <w:t xml:space="preserve">grafischer Oberflächen an die Fach- oder Domänenobjekte. Solche wiederkehrenden Strukturen beschreiben Sie möglichst nur ein einziges Mal, um Redundanzen zu vermeiden. Dieser Abschnitt erfüllt genau diesen Zweck. </w:t>
+      </w:r>
+    </w:p>
+    <w:p>
+      <w:pPr>
+        <w:rPr>
+          <w:rFonts w:cs="Arial"/>
+        </w:rPr>
+      </w:pPr>
+      <w:bookmarkStart w:id="349" w:name="OLE_LINK901"/>
+      <w:bookmarkStart w:id="350" w:name="OLE_LINK891"/>
       <w:bookmarkEnd w:id="349"/>
-      <w:r>
-        <w:t xml:space="preserve">grafischer Oberflächen an die Fach- oder Domänenobjekte. Solche wiederkehrenden Strukturen beschreiben Sie möglichst nur ein einziges Mal, um Redundanzen zu vermeiden. Dieser Abschnitt erfüllt genau diesen Zweck. </w:t>
-      </w:r>
-    </w:p>
-    <w:p>
-      <w:pPr>
-        <w:rPr>
-          <w:rFonts w:cs="Arial"/>
-        </w:rPr>
-      </w:pPr>
-      <w:bookmarkStart w:id="350" w:name="OLE_LINK901"/>
-      <w:bookmarkStart w:id="351" w:name="OLE_LINK891"/>
       <w:bookmarkEnd w:id="350"/>
-      <w:bookmarkEnd w:id="351"/>
-      <w:commentRangeEnd w:id="341"/>
-      <w:r>
-        <w:rPr>
-          <w:rFonts w:cs="Arial"/>
-        </w:rPr>
-        <w:commentReference w:id="341"/>
+      <w:commentRangeEnd w:id="340"/>
+      <w:r>
+        <w:rPr>
+          <w:rFonts w:cs="Arial"/>
+        </w:rPr>
+        <w:commentReference w:id="340"/>
       </w:r>
     </w:p>
     <w:p>
@@ -17949,27 +17462,27 @@
           <w:rFonts w:cs="Arial"/>
         </w:rPr>
       </w:pPr>
-      <w:bookmarkStart w:id="352" w:name="__RefHeading__4917_132721752"/>
-      <w:bookmarkStart w:id="353" w:name="_Toc161293461"/>
-      <w:bookmarkStart w:id="354" w:name="_Toc188159246"/>
+      <w:bookmarkStart w:id="351" w:name="__RefHeading__4917_132721752"/>
+      <w:bookmarkStart w:id="352" w:name="_Toc161293461"/>
+      <w:bookmarkStart w:id="353" w:name="_Toc188159246"/>
+      <w:bookmarkEnd w:id="351"/>
       <w:bookmarkEnd w:id="352"/>
       <w:bookmarkEnd w:id="353"/>
+      <w:r>
+        <w:rPr>
+          <w:rFonts w:cs="Arial"/>
+        </w:rPr>
+        <w:t>Persistenz</w:t>
+      </w:r>
+    </w:p>
+    <w:p>
+      <w:pPr>
+        <w:pStyle w:val="Erluterungstext"/>
+      </w:pPr>
+      <w:bookmarkStart w:id="354" w:name="OLE_LINK92"/>
+      <w:bookmarkStart w:id="355" w:name="OLE_LINK911"/>
       <w:bookmarkEnd w:id="354"/>
-      <w:r>
-        <w:rPr>
-          <w:rFonts w:cs="Arial"/>
-        </w:rPr>
-        <w:t>Persistenz</w:t>
-      </w:r>
-    </w:p>
-    <w:p>
-      <w:pPr>
-        <w:pStyle w:val="Erluterungstext"/>
-      </w:pPr>
-      <w:bookmarkStart w:id="355" w:name="OLE_LINK92"/>
-      <w:bookmarkStart w:id="356" w:name="OLE_LINK911"/>
       <w:bookmarkEnd w:id="355"/>
-      <w:bookmarkEnd w:id="356"/>
       <w:r>
         <w:t>Persistenz (Dauerhaftigkeit, Beständigkeit) bedeutet, Daten aus dem (flüchtigen) Hauptspeicher auf ein beständiges Medium (und wieder zurück) zu bringen.</w:t>
       </w:r>
@@ -18032,10 +17545,10 @@
           <w:rFonts w:cs="Arial"/>
         </w:rPr>
       </w:pPr>
-      <w:bookmarkStart w:id="357" w:name="OLE_LINK921"/>
-      <w:bookmarkStart w:id="358" w:name="OLE_LINK912"/>
+      <w:bookmarkStart w:id="356" w:name="OLE_LINK921"/>
+      <w:bookmarkStart w:id="357" w:name="OLE_LINK912"/>
+      <w:bookmarkEnd w:id="356"/>
       <w:bookmarkEnd w:id="357"/>
-      <w:bookmarkEnd w:id="358"/>
       <w:r>
         <w:rPr>
           <w:rFonts w:cs="Arial"/>
@@ -18061,110 +17574,110 @@
           <w:rFonts w:cs="Arial"/>
         </w:rPr>
       </w:pPr>
-      <w:bookmarkStart w:id="359" w:name="__RefHeading__4919_132721752"/>
-      <w:bookmarkStart w:id="360" w:name="_Toc188159247"/>
-      <w:bookmarkStart w:id="361" w:name="_Toc161293462"/>
+      <w:bookmarkStart w:id="358" w:name="__RefHeading__4919_132721752"/>
+      <w:bookmarkStart w:id="359" w:name="_Toc188159247"/>
+      <w:bookmarkStart w:id="360" w:name="_Toc161293462"/>
+      <w:bookmarkEnd w:id="358"/>
       <w:bookmarkEnd w:id="359"/>
       <w:bookmarkEnd w:id="360"/>
+      <w:r>
+        <w:rPr>
+          <w:rFonts w:cs="Arial"/>
+        </w:rPr>
+        <w:t>Benutzungsoberfläche</w:t>
+      </w:r>
+    </w:p>
+    <w:p>
+      <w:pPr>
+        <w:pStyle w:val="Erluterungstext"/>
+      </w:pPr>
+      <w:bookmarkStart w:id="361" w:name="OLE_LINK94"/>
+      <w:bookmarkStart w:id="362" w:name="OLE_LINK93"/>
       <w:bookmarkEnd w:id="361"/>
-      <w:r>
-        <w:rPr>
-          <w:rFonts w:cs="Arial"/>
-        </w:rPr>
-        <w:t>Benutzungsoberfläche</w:t>
-      </w:r>
-    </w:p>
-    <w:p>
-      <w:pPr>
-        <w:pStyle w:val="Erluterungstext"/>
-      </w:pPr>
-      <w:bookmarkStart w:id="362" w:name="OLE_LINK94"/>
-      <w:bookmarkStart w:id="363" w:name="OLE_LINK93"/>
       <w:bookmarkEnd w:id="362"/>
+      <w:r>
+        <w:t>IT-Systeme, die von (menschlichen) Benutzern interaktiv genutzt werden, benötigen eine Benutzungsoberfläche. Das können sowohl grafische als auch textuelle Oberflächen sein.</w:t>
+      </w:r>
+    </w:p>
+    <w:p>
+      <w:pPr>
+        <w:rPr>
+          <w:rFonts w:cs="Arial"/>
+        </w:rPr>
+      </w:pPr>
+      <w:bookmarkStart w:id="363" w:name="OLE_LINK941"/>
+      <w:bookmarkStart w:id="364" w:name="OLE_LINK931"/>
       <w:bookmarkEnd w:id="363"/>
-      <w:r>
-        <w:t>IT-Systeme, die von (menschlichen) Benutzern interaktiv genutzt werden, benötigen eine Benutzungsoberfläche. Das können sowohl grafische als auch textuelle Oberflächen sein.</w:t>
-      </w:r>
-    </w:p>
-    <w:p>
-      <w:pPr>
-        <w:rPr>
-          <w:rFonts w:cs="Arial"/>
-        </w:rPr>
-      </w:pPr>
-      <w:bookmarkStart w:id="364" w:name="OLE_LINK941"/>
-      <w:bookmarkStart w:id="365" w:name="OLE_LINK931"/>
       <w:bookmarkEnd w:id="364"/>
+      <w:r>
+        <w:rPr>
+          <w:rFonts w:cs="Arial"/>
+        </w:rPr>
+        <w:t>Da jeder unkompliziert an dem System teilhaben soll, wird dieses Projekt als Webapplikation erstellt.</w:t>
+      </w:r>
+      <w:bookmarkStart w:id="365" w:name="__RefHeading__4921_132721752"/>
+      <w:bookmarkStart w:id="366" w:name="_Toc188159248"/>
+      <w:bookmarkStart w:id="367" w:name="_Toc161293463"/>
       <w:bookmarkEnd w:id="365"/>
-      <w:r>
-        <w:rPr>
-          <w:rFonts w:cs="Arial"/>
-        </w:rPr>
-        <w:t>Da jeder unkompliziert an dem System teilhaben soll, wird dieses Projekt als Webapplikation erstellt.</w:t>
-      </w:r>
-      <w:bookmarkStart w:id="366" w:name="__RefHeading__4921_132721752"/>
-      <w:bookmarkStart w:id="367" w:name="_Toc188159248"/>
-      <w:bookmarkStart w:id="368" w:name="_Toc161293463"/>
       <w:bookmarkEnd w:id="366"/>
       <w:bookmarkEnd w:id="367"/>
+      <w:r>
+        <w:rPr>
+          <w:rFonts w:cs="Arial"/>
+        </w:rPr>
+        <w:t xml:space="preserve"> </w:t>
+      </w:r>
+      <w:r>
+        <w:rPr>
+          <w:rFonts w:cs="Arial"/>
+        </w:rPr>
+        <w:t>Der Benutzer sieht zu Beginn eine Login Maske. Durch Eingabe seiner Benutzerdaten und anschließendes Drücken auf den Login Button, wird der Benutzer zur Lehrveranstaltungsübersicht weitergeleitet. Dort kann er eine Lehrveranstaltung zum Evaluieren auswählen</w:t>
+      </w:r>
+      <w:r>
+        <w:rPr>
+          <w:rFonts w:cs="Arial"/>
+        </w:rPr>
+        <w:t xml:space="preserve"> bzw. je nach Berechtigung bearbeiten oder anlegen</w:t>
+      </w:r>
+      <w:r>
+        <w:rPr>
+          <w:rFonts w:cs="Arial"/>
+        </w:rPr>
+        <w:t>. Nach dem Ausfüllen des Fragebogens</w:t>
+      </w:r>
+      <w:r>
+        <w:rPr>
+          <w:rFonts w:cs="Arial"/>
+        </w:rPr>
+        <w:t xml:space="preserve"> oder bearbeiten</w:t>
+      </w:r>
+      <w:r>
+        <w:rPr>
+          <w:rFonts w:cs="Arial"/>
+        </w:rPr>
+        <w:t xml:space="preserve"> und anschließendem </w:t>
+      </w:r>
+      <w:r>
+        <w:rPr>
+          <w:rFonts w:cs="Arial"/>
+        </w:rPr>
+        <w:t>klicken des Absende Buttons, wird der Benutzer zur Übersicht zurückgeleitet. Von hier aus kann er eine weitere Lehrveranstal</w:t>
+      </w:r>
+      <w:r>
+        <w:rPr>
+          <w:rFonts w:cs="Arial"/>
+        </w:rPr>
+        <w:t>tung evaluieren oder ausloggen.</w:t>
+      </w:r>
+    </w:p>
+    <w:p>
+      <w:pPr>
+        <w:pStyle w:val="Erluterungstext"/>
+      </w:pPr>
+      <w:bookmarkStart w:id="368" w:name="OLE_LINK96"/>
+      <w:bookmarkStart w:id="369" w:name="OLE_LINK95"/>
       <w:bookmarkEnd w:id="368"/>
-      <w:r>
-        <w:rPr>
-          <w:rFonts w:cs="Arial"/>
-        </w:rPr>
-        <w:t xml:space="preserve"> </w:t>
-      </w:r>
-      <w:r>
-        <w:rPr>
-          <w:rFonts w:cs="Arial"/>
-        </w:rPr>
-        <w:t>Der Benutzer sieht zu Beginn eine Login Maske. Durch Eingabe seiner Benutzerdaten und anschließendes Drücken auf den Login Button, wird der Benutzer zur Lehrveranstaltungsübersicht weitergeleitet. Dort kann er eine Lehrveranstaltung zum Evaluieren auswählen</w:t>
-      </w:r>
-      <w:r>
-        <w:rPr>
-          <w:rFonts w:cs="Arial"/>
-        </w:rPr>
-        <w:t xml:space="preserve"> bzw. je nach Berechtigung bearbeiten oder anlegen</w:t>
-      </w:r>
-      <w:r>
-        <w:rPr>
-          <w:rFonts w:cs="Arial"/>
-        </w:rPr>
-        <w:t>. Nach dem Ausfüllen des Fragebogens</w:t>
-      </w:r>
-      <w:r>
-        <w:rPr>
-          <w:rFonts w:cs="Arial"/>
-        </w:rPr>
-        <w:t xml:space="preserve"> oder bearbeiten</w:t>
-      </w:r>
-      <w:r>
-        <w:rPr>
-          <w:rFonts w:cs="Arial"/>
-        </w:rPr>
-        <w:t xml:space="preserve"> und anschließendem </w:t>
-      </w:r>
-      <w:r>
-        <w:rPr>
-          <w:rFonts w:cs="Arial"/>
-        </w:rPr>
-        <w:t>klicken des Absende Buttons, wird der Benutzer zur Übersicht zurückgeleitet. Von hier aus kann er eine weitere Lehrveranstal</w:t>
-      </w:r>
-      <w:r>
-        <w:rPr>
-          <w:rFonts w:cs="Arial"/>
-        </w:rPr>
-        <w:t>tung evaluieren oder ausloggen.</w:t>
-      </w:r>
-    </w:p>
-    <w:p>
-      <w:pPr>
-        <w:pStyle w:val="Erluterungstext"/>
-      </w:pPr>
-      <w:bookmarkStart w:id="369" w:name="OLE_LINK96"/>
-      <w:bookmarkStart w:id="370" w:name="OLE_LINK95"/>
       <w:bookmarkEnd w:id="369"/>
-      <w:bookmarkEnd w:id="370"/>
       <w:r>
         <w:t>Ergonomie von IT-Systemen bedeutet die Verbesserung (Optimierung) deren Benutzbarkeit aufgrund objektiver und subjektiver Faktoren. Im wesentlichen zählen zu ergonomischen Faktoren die Benutzungsoberfläche, die Reaktivität (gefühlte Performance) sowie die Verfügbarkeit und Robustheit eines Systems.</w:t>
       </w:r>
@@ -18187,30 +17700,30 @@
           <w:rFonts w:cs="Arial"/>
         </w:rPr>
       </w:pPr>
-      <w:bookmarkStart w:id="371" w:name="__RefHeading__4923_132721752"/>
-      <w:bookmarkStart w:id="372" w:name="_Toc188159249"/>
-      <w:bookmarkStart w:id="373" w:name="_Toc161293464"/>
+      <w:bookmarkStart w:id="370" w:name="__RefHeading__4923_132721752"/>
+      <w:bookmarkStart w:id="371" w:name="_Toc188159249"/>
+      <w:bookmarkStart w:id="372" w:name="_Toc161293464"/>
+      <w:bookmarkEnd w:id="370"/>
       <w:bookmarkEnd w:id="371"/>
       <w:bookmarkEnd w:id="372"/>
+      <w:r>
+        <w:rPr>
+          <w:rFonts w:cs="Arial"/>
+        </w:rPr>
+        <w:t>Ablaufsteuerung</w:t>
+      </w:r>
+    </w:p>
+    <w:p>
+      <w:pPr>
+        <w:pStyle w:val="Erluterungstext"/>
+        <w:rPr>
+          <w:vanish w:val="0"/>
+        </w:rPr>
+      </w:pPr>
+      <w:bookmarkStart w:id="373" w:name="OLE_LINK98"/>
+      <w:bookmarkStart w:id="374" w:name="OLE_LINK97"/>
       <w:bookmarkEnd w:id="373"/>
-      <w:r>
-        <w:rPr>
-          <w:rFonts w:cs="Arial"/>
-        </w:rPr>
-        <w:t>Ablaufsteuerung</w:t>
-      </w:r>
-    </w:p>
-    <w:p>
-      <w:pPr>
-        <w:pStyle w:val="Erluterungstext"/>
-        <w:rPr>
-          <w:vanish w:val="0"/>
-        </w:rPr>
-      </w:pPr>
-      <w:bookmarkStart w:id="374" w:name="OLE_LINK98"/>
-      <w:bookmarkStart w:id="375" w:name="OLE_LINK97"/>
       <w:bookmarkEnd w:id="374"/>
-      <w:bookmarkEnd w:id="375"/>
     </w:p>
     <w:p>
       <w:pPr>
@@ -18229,10 +17742,10 @@
           <w:lang w:val="de-AT" w:eastAsia="de-AT"/>
         </w:rPr>
       </w:pPr>
-      <w:bookmarkStart w:id="376" w:name="OLE_LINK981"/>
-      <w:bookmarkStart w:id="377" w:name="OLE_LINK971"/>
+      <w:bookmarkStart w:id="375" w:name="OLE_LINK981"/>
+      <w:bookmarkStart w:id="376" w:name="OLE_LINK971"/>
+      <w:bookmarkEnd w:id="375"/>
       <w:bookmarkEnd w:id="376"/>
-      <w:bookmarkEnd w:id="377"/>
       <w:r>
         <w:rPr>
           <w:rFonts w:cs="Arial"/>
@@ -18366,7 +17879,7 @@
             <v:path o:extrusionok="f" gradientshapeok="t" o:connecttype="rect"/>
             <o:lock v:ext="edit" aspectratio="t"/>
           </v:shapetype>
-          <v:shape id="_x0000_i1025" type="#_x0000_t75" style="width:454pt;height:200.85pt">
+          <v:shape id="_x0000_i1025" type="#_x0000_t75" style="width:453.8pt;height:200.85pt">
             <v:imagedata r:id="rId18" o:title="EVA-Screenflow-Dekan"/>
           </v:shape>
         </w:pict>
@@ -18412,7 +17925,7 @@
         </w:rPr>
         <w:lastRenderedPageBreak/>
         <w:pict w14:anchorId="62253315">
-          <v:shape id="_x0000_i1026" type="#_x0000_t75" style="width:452.45pt;height:96.25pt">
+          <v:shape id="_x0000_i1026" type="#_x0000_t75" style="width:452.55pt;height:96.2pt">
             <v:imagedata r:id="rId19" o:title="EVA-Screenflow-QM"/>
           </v:shape>
         </w:pict>
@@ -18422,21 +17935,22 @@
       <w:pPr>
         <w:pStyle w:val="Erluterungstext"/>
       </w:pPr>
-      <w:bookmarkStart w:id="378" w:name="__RefHeading__4925_132721752"/>
-      <w:bookmarkStart w:id="379" w:name="_Toc188159250"/>
-      <w:bookmarkStart w:id="380" w:name="_Toc161293465"/>
-      <w:bookmarkStart w:id="381" w:name="OLE_LINK1001"/>
-      <w:bookmarkStart w:id="382" w:name="OLE_LINK991"/>
-      <w:bookmarkStart w:id="383" w:name="__RefHeading__4927_132721752"/>
-      <w:bookmarkStart w:id="384" w:name="_Toc188159251"/>
-      <w:bookmarkStart w:id="385" w:name="_Toc161293466"/>
-      <w:bookmarkStart w:id="386" w:name="OLE_LINK1021"/>
-      <w:bookmarkStart w:id="387" w:name="OLE_LINK1011"/>
-      <w:bookmarkStart w:id="388" w:name="__RefHeading__4929_132721752"/>
-      <w:bookmarkStart w:id="389" w:name="_Toc188159252"/>
-      <w:bookmarkStart w:id="390" w:name="_Toc161293467"/>
-      <w:bookmarkStart w:id="391" w:name="OLE_LINK104"/>
-      <w:bookmarkStart w:id="392" w:name="OLE_LINK103"/>
+      <w:bookmarkStart w:id="377" w:name="__RefHeading__4925_132721752"/>
+      <w:bookmarkStart w:id="378" w:name="_Toc188159250"/>
+      <w:bookmarkStart w:id="379" w:name="_Toc161293465"/>
+      <w:bookmarkStart w:id="380" w:name="OLE_LINK1001"/>
+      <w:bookmarkStart w:id="381" w:name="OLE_LINK991"/>
+      <w:bookmarkStart w:id="382" w:name="__RefHeading__4927_132721752"/>
+      <w:bookmarkStart w:id="383" w:name="_Toc188159251"/>
+      <w:bookmarkStart w:id="384" w:name="_Toc161293466"/>
+      <w:bookmarkStart w:id="385" w:name="OLE_LINK1021"/>
+      <w:bookmarkStart w:id="386" w:name="OLE_LINK1011"/>
+      <w:bookmarkStart w:id="387" w:name="__RefHeading__4929_132721752"/>
+      <w:bookmarkStart w:id="388" w:name="_Toc188159252"/>
+      <w:bookmarkStart w:id="389" w:name="_Toc161293467"/>
+      <w:bookmarkStart w:id="390" w:name="OLE_LINK104"/>
+      <w:bookmarkStart w:id="391" w:name="OLE_LINK103"/>
+      <w:bookmarkEnd w:id="377"/>
       <w:bookmarkEnd w:id="378"/>
       <w:bookmarkEnd w:id="379"/>
       <w:bookmarkEnd w:id="380"/>
@@ -18451,7 +17965,6 @@
       <w:bookmarkEnd w:id="389"/>
       <w:bookmarkEnd w:id="390"/>
       <w:bookmarkEnd w:id="391"/>
-      <w:bookmarkEnd w:id="392"/>
       <w:r>
         <w:t>Die Sicherheit von IT-Systemen befasst sich mit Mechanismen zur Gewährleistung von Datensicherheit und Datenschutz sowie Verhinderung von Datenmissbrauch.</w:t>
       </w:r>
@@ -18528,10 +18041,10 @@
           <w:sz w:val="20"/>
         </w:rPr>
       </w:pPr>
-      <w:bookmarkStart w:id="393" w:name="OLE_LINK1041"/>
-      <w:bookmarkStart w:id="394" w:name="OLE_LINK1031"/>
+      <w:bookmarkStart w:id="392" w:name="OLE_LINK1041"/>
+      <w:bookmarkStart w:id="393" w:name="OLE_LINK1031"/>
+      <w:bookmarkEnd w:id="392"/>
       <w:bookmarkEnd w:id="393"/>
-      <w:bookmarkEnd w:id="394"/>
     </w:p>
     <w:p>
       <w:pPr>
@@ -18544,99 +18057,65 @@
           <w:rFonts w:cs="Arial"/>
         </w:rPr>
       </w:pPr>
-      <w:bookmarkStart w:id="395" w:name="__RefHeading__4931_132721752"/>
-      <w:bookmarkStart w:id="396" w:name="_Toc188159253"/>
-      <w:bookmarkStart w:id="397" w:name="_Toc161293468"/>
+      <w:bookmarkStart w:id="394" w:name="__RefHeading__4931_132721752"/>
+      <w:bookmarkStart w:id="395" w:name="_Toc188159253"/>
+      <w:bookmarkStart w:id="396" w:name="_Toc161293468"/>
+      <w:bookmarkEnd w:id="394"/>
       <w:bookmarkEnd w:id="395"/>
       <w:bookmarkEnd w:id="396"/>
+      <w:r>
+        <w:rPr>
+          <w:rFonts w:cs="Arial"/>
+        </w:rPr>
+        <w:t>Kommunikation und Integration mit anderen IT-Systemen</w:t>
+      </w:r>
+    </w:p>
+    <w:p>
+      <w:r>
+        <w:t xml:space="preserve">Es wird das Login System der Fachhochschule verwendet um sich in das EVA System einzuloggen. </w:t>
+      </w:r>
+      <w:r>
+        <w:t xml:space="preserve">Dabei fragt das EVA System das User Objekt des jeweiligen Benutzers an. </w:t>
+      </w:r>
+    </w:p>
+    <w:p>
+      <w:pPr>
+        <w:pStyle w:val="Erluterungstext"/>
+      </w:pPr>
+      <w:bookmarkStart w:id="397" w:name="OLE_LINK106"/>
+      <w:bookmarkStart w:id="398" w:name="OLE_LINK105"/>
       <w:bookmarkEnd w:id="397"/>
-      <w:r>
-        <w:rPr>
-          <w:rFonts w:cs="Arial"/>
-        </w:rPr>
-        <w:t>Kommunikation und Integration mit anderen IT-Systemen</w:t>
-      </w:r>
-    </w:p>
-    <w:p>
-      <w:r>
-        <w:t xml:space="preserve">Es wird das Login System der Fachhochschule verwendet um sich in das EVA System einzuloggen. </w:t>
-      </w:r>
-      <w:r>
-        <w:t xml:space="preserve">Dabei fragt das EVA System das User Objekt des jeweiligen Benutzers an. </w:t>
+      <w:bookmarkEnd w:id="398"/>
+      <w:r>
+        <w:t>Kommunikation: Übertragung von Daten zwischen System-Komponenten. Bezieht sich auf Kommunikation innerhalb eines Prozesses oder Adressraumes, zwischen unterschiedlichen Prozessen oder auch zwischen unterschiedlichen Rechnersystemen.</w:t>
       </w:r>
     </w:p>
     <w:p>
       <w:pPr>
         <w:pStyle w:val="Erluterungstext"/>
       </w:pPr>
-      <w:bookmarkStart w:id="398" w:name="OLE_LINK106"/>
-      <w:bookmarkStart w:id="399" w:name="OLE_LINK105"/>
-      <w:bookmarkEnd w:id="398"/>
+      <w:r>
+        <w:t>Integration: Einbindung bestehender Systeme (in einen neuen Kontext). Auch bekannt als: (Legacy) Wrapper, Gateway, Enterprise Application Integration (EAI).</w:t>
+      </w:r>
+    </w:p>
+    <w:p>
+      <w:pPr>
+        <w:pStyle w:val="Erluterungstext"/>
+      </w:pPr>
+      <w:bookmarkStart w:id="399" w:name="OLE_LINK1061"/>
+      <w:bookmarkStart w:id="400" w:name="OLE_LINK1051"/>
+      <w:bookmarkStart w:id="401" w:name="__RefHeading__4933_132721752"/>
+      <w:bookmarkStart w:id="402" w:name="_Toc188159254"/>
+      <w:bookmarkStart w:id="403" w:name="_Toc161293469"/>
+      <w:bookmarkStart w:id="404" w:name="OLE_LINK108"/>
+      <w:bookmarkStart w:id="405" w:name="OLE_LINK107"/>
+      <w:bookmarkStart w:id="406" w:name="_GoBack"/>
       <w:bookmarkEnd w:id="399"/>
-      <w:r>
-        <w:t>Kommunikation: Übertragung von Daten zwischen System-Komponenten. Bezieht sich auf Kommunikation innerhalb eines Prozesses oder Adressraumes, zwischen unterschiedlichen Prozessen oder auch zwischen unterschiedlichen Rechnersystemen.</w:t>
-      </w:r>
-    </w:p>
-    <w:p>
-      <w:pPr>
-        <w:pStyle w:val="Erluterungstext"/>
-      </w:pPr>
-      <w:r>
-        <w:t>Integration: Einbindung bestehender Systeme (in einen neuen Kontext). Auch bekannt als: (Legacy) Wrapper, Gateway, Enterprise Application Integration (EAI).</w:t>
-      </w:r>
-    </w:p>
-    <w:p>
-      <w:pPr>
-        <w:spacing w:before="56" w:after="113"/>
-        <w:rPr>
-          <w:rFonts w:cs="Arial"/>
-          <w:sz w:val="20"/>
-        </w:rPr>
-      </w:pPr>
-      <w:bookmarkStart w:id="400" w:name="OLE_LINK1061"/>
-      <w:bookmarkStart w:id="401" w:name="OLE_LINK1051"/>
       <w:bookmarkEnd w:id="400"/>
       <w:bookmarkEnd w:id="401"/>
-    </w:p>
-    <w:p>
-      <w:pPr>
-        <w:spacing w:before="56" w:after="113"/>
-        <w:rPr>
-          <w:rFonts w:cs="Arial"/>
-          <w:sz w:val="20"/>
-        </w:rPr>
-      </w:pPr>
-    </w:p>
-    <w:p>
-      <w:pPr>
-        <w:pStyle w:val="berschrift21"/>
-        <w:numPr>
-          <w:ilvl w:val="1"/>
-          <w:numId w:val="1"/>
-        </w:numPr>
-        <w:rPr>
-          <w:rFonts w:cs="Arial"/>
-        </w:rPr>
-      </w:pPr>
-      <w:bookmarkStart w:id="402" w:name="__RefHeading__4933_132721752"/>
-      <w:bookmarkStart w:id="403" w:name="_Toc188159254"/>
-      <w:bookmarkStart w:id="404" w:name="_Toc161293469"/>
       <w:bookmarkEnd w:id="402"/>
       <w:bookmarkEnd w:id="403"/>
       <w:bookmarkEnd w:id="404"/>
-      <w:r>
-        <w:rPr>
-          <w:rFonts w:cs="Arial"/>
-        </w:rPr>
-        <w:t>Abhängigkeit zwischen Bausteinen</w:t>
-      </w:r>
-    </w:p>
-    <w:p>
-      <w:pPr>
-        <w:pStyle w:val="Erluterungstext"/>
-      </w:pPr>
-      <w:bookmarkStart w:id="405" w:name="OLE_LINK108"/>
-      <w:bookmarkStart w:id="406" w:name="OLE_LINK107"/>
       <w:bookmarkEnd w:id="405"/>
       <w:bookmarkEnd w:id="406"/>
       <w:r>
@@ -18824,15 +18303,7 @@
         <w:t>Der Login wird durch das vor</w:t>
       </w:r>
       <w:r>
-        <w:t xml:space="preserve">handene FH System abgewickelt. Es </w:t>
-      </w:r>
-      <w:proofErr w:type="gramStart"/>
-      <w:r>
-        <w:t>werden</w:t>
-      </w:r>
-      <w:proofErr w:type="gramEnd"/>
-      <w:r>
-        <w:t xml:space="preserve"> Informationen über die Person</w:t>
+        <w:t>handene FH System abgewickelt. Es werden Informationen über die Person</w:t>
       </w:r>
       <w:r>
         <w:t>,</w:t>
@@ -19215,7 +18686,6 @@
     </w:p>
     <w:p>
       <w:r>
-        <w:lastRenderedPageBreak/>
         <w:t xml:space="preserve">Es wird keine Migration durchgeführt. Das EVA System verwendet die bestehenden Login Daten des FH Login Systems. </w:t>
       </w:r>
       <w:r>
@@ -19429,7 +18899,6 @@
         </w:rPr>
         <w:t xml:space="preserve">assen, die mit </w:t>
       </w:r>
-      <w:proofErr w:type="spellStart"/>
       <w:r>
         <w:rPr>
           <w:rFonts w:cs="Arial"/>
@@ -19444,16 +18913,7 @@
           <w:color w:val="auto"/>
           <w:lang w:val="de-AT" w:eastAsia="en-US"/>
         </w:rPr>
-        <w:t>Unit</w:t>
-      </w:r>
-      <w:proofErr w:type="spellEnd"/>
-      <w:r>
-        <w:rPr>
-          <w:rFonts w:cs="Arial"/>
-          <w:color w:val="auto"/>
-          <w:lang w:val="de-AT" w:eastAsia="en-US"/>
-        </w:rPr>
-        <w:t xml:space="preserve"> </w:t>
+        <w:t xml:space="preserve">Unit </w:t>
       </w:r>
       <w:r>
         <w:rPr>
@@ -19542,7 +19002,6 @@
           <w:szCs w:val="22"/>
         </w:rPr>
       </w:pPr>
-      <w:proofErr w:type="spellStart"/>
       <w:r>
         <w:rPr>
           <w:rFonts w:cs="Arial"/>
@@ -19550,7 +19009,6 @@
         </w:rPr>
         <w:t>Logging</w:t>
       </w:r>
-      <w:proofErr w:type="spellEnd"/>
     </w:p>
     <w:p>
       <w:pPr>
@@ -19572,23 +19030,7 @@
           <w:rFonts w:cs="Arial"/>
           <w:szCs w:val="22"/>
         </w:rPr>
-        <w:t xml:space="preserve">Es wird die genaue Zeit inkl. Datum und der Fehler bzw. </w:t>
-      </w:r>
-      <w:proofErr w:type="spellStart"/>
-      <w:r>
-        <w:rPr>
-          <w:rFonts w:cs="Arial"/>
-          <w:szCs w:val="22"/>
-        </w:rPr>
-        <w:t>Logging</w:t>
-      </w:r>
-      <w:proofErr w:type="spellEnd"/>
-      <w:r>
-        <w:rPr>
-          <w:rFonts w:cs="Arial"/>
-          <w:szCs w:val="22"/>
-        </w:rPr>
-        <w:t xml:space="preserve"> Informationen wie zum Beispiel, Evaluierungsbogen wurde gespeichert, </w:t>
+        <w:t xml:space="preserve">Es wird die genaue Zeit inkl. Datum und der Fehler bzw. Logging Informationen wie zum Beispiel, Evaluierungsbogen wurde gespeichert, </w:t>
       </w:r>
       <w:r>
         <w:rPr>
@@ -19810,21 +19252,7 @@
         <w:rPr>
           <w:rFonts w:cs="Arial"/>
         </w:rPr>
-        <w:t xml:space="preserve">Die </w:t>
-      </w:r>
-      <w:proofErr w:type="spellStart"/>
-      <w:r>
-        <w:rPr>
-          <w:rFonts w:cs="Arial"/>
-        </w:rPr>
-        <w:t>Einpflegung</w:t>
-      </w:r>
-      <w:proofErr w:type="spellEnd"/>
-      <w:r>
-        <w:rPr>
-          <w:rFonts w:cs="Arial"/>
-        </w:rPr>
-        <w:t xml:space="preserve"> in das bestehende System ist damit einfacher möglich, da die Netzwerk- und Systemadministratoren bereits mit solchen Systemen arbeiten.</w:t>
+        <w:t>Die Einpflegung in das bestehende System ist damit einfacher möglich, da die Netzwerk- und Systemadministratoren bereits mit solchen Systemen arbeiten.</w:t>
       </w:r>
     </w:p>
     <w:p>
@@ -20389,7 +19817,6 @@
                 <w:lang w:val="en-US" w:eastAsia="en-US"/>
               </w:rPr>
             </w:pPr>
-            <w:proofErr w:type="spellStart"/>
             <w:r>
               <w:rPr>
                 <w:rFonts w:cs="Arial"/>
@@ -20399,7 +19826,6 @@
               </w:rPr>
               <w:t>Szenario</w:t>
             </w:r>
-            <w:proofErr w:type="spellEnd"/>
           </w:p>
         </w:tc>
       </w:tr>
@@ -20732,47 +20158,7 @@
                 <w:szCs w:val="22"/>
                 <w:lang w:val="de-AT" w:eastAsia="en-US"/>
               </w:rPr>
-              <w:t xml:space="preserve">Der Anwender gibt seine </w:t>
-            </w:r>
-            <w:proofErr w:type="spellStart"/>
-            <w:r>
-              <w:rPr>
-                <w:rFonts w:cs="Arial"/>
-                <w:color w:val="auto"/>
-                <w:szCs w:val="22"/>
-                <w:lang w:val="de-AT" w:eastAsia="en-US"/>
-              </w:rPr>
-              <w:t>Logindaten</w:t>
-            </w:r>
-            <w:proofErr w:type="spellEnd"/>
-            <w:r>
-              <w:rPr>
-                <w:rFonts w:cs="Arial"/>
-                <w:color w:val="auto"/>
-                <w:szCs w:val="22"/>
-                <w:lang w:val="de-AT" w:eastAsia="en-US"/>
-              </w:rPr>
-              <w:t xml:space="preserve"> ein und drückt auf Login. Die Benutzerdaten werden vom </w:t>
-            </w:r>
-            <w:proofErr w:type="spellStart"/>
-            <w:r>
-              <w:rPr>
-                <w:rFonts w:cs="Arial"/>
-                <w:color w:val="auto"/>
-                <w:szCs w:val="22"/>
-                <w:lang w:val="de-AT" w:eastAsia="en-US"/>
-              </w:rPr>
-              <w:t>Loginsystem</w:t>
-            </w:r>
-            <w:proofErr w:type="spellEnd"/>
-            <w:r>
-              <w:rPr>
-                <w:rFonts w:cs="Arial"/>
-                <w:color w:val="auto"/>
-                <w:szCs w:val="22"/>
-                <w:lang w:val="de-AT" w:eastAsia="en-US"/>
-              </w:rPr>
-              <w:t xml:space="preserve"> validiert und </w:t>
+              <w:t xml:space="preserve">Der Anwender gibt seine Logindaten ein und drückt auf Login. Die Benutzerdaten werden vom Loginsystem validiert und </w:t>
             </w:r>
             <w:r>
               <w:rPr>
@@ -22034,14 +21420,14 @@
 
 <file path=word/comments.xml><?xml version="1.0" encoding="utf-8"?>
 <w:comments xmlns:wpc="http://schemas.microsoft.com/office/word/2010/wordprocessingCanvas" xmlns:mc="http://schemas.openxmlformats.org/markup-compatibility/2006" xmlns:o="urn:schemas-microsoft-com:office:office" xmlns:r="http://schemas.openxmlformats.org/officeDocument/2006/relationships" xmlns:m="http://schemas.openxmlformats.org/officeDocument/2006/math" xmlns:v="urn:schemas-microsoft-com:vml" xmlns:wp14="http://schemas.microsoft.com/office/word/2010/wordprocessingDrawing" xmlns:wp="http://schemas.openxmlformats.org/drawingml/2006/wordprocessingDrawing" xmlns:w10="urn:schemas-microsoft-com:office:word" xmlns:w="http://schemas.openxmlformats.org/wordprocessingml/2006/main" xmlns:w14="http://schemas.microsoft.com/office/word/2010/wordml" xmlns:wpg="http://schemas.microsoft.com/office/word/2010/wordprocessingGroup" xmlns:wpi="http://schemas.microsoft.com/office/word/2010/wordprocessingInk" xmlns:wne="http://schemas.microsoft.com/office/word/2006/wordml" xmlns:wps="http://schemas.microsoft.com/office/word/2010/wordprocessingShape" mc:Ignorable="w14 wp14">
-  <w:comment w:id="328" w:author="Gernot Starke" w:date="2012-01-14T10:02:00Z" w:initials="GS">
+  <w:comment w:id="327" w:author="Gernot Starke" w:date="2012-01-14T10:02:00Z" w:initials="GS">
     <w:p>
       <w:r>
         <w:t>Text überarbeitet</w:t>
       </w:r>
     </w:p>
   </w:comment>
-  <w:comment w:id="341" w:author="Gernot Starke" w:date="2012-01-14T10:01:00Z" w:initials="GS">
+  <w:comment w:id="340" w:author="Gernot Starke" w:date="2012-01-14T10:01:00Z" w:initials="GS">
     <w:p>
       <w:r>
         <w:t>neu</w:t>
@@ -22264,7 +21650,7 @@
       <w:rPr>
         <w:noProof/>
       </w:rPr>
-      <w:t>17</w:t>
+      <w:t>21</w:t>
     </w:r>
     <w:r>
       <w:fldChar w:fldCharType="end"/>
@@ -26196,7 +25582,7 @@
 </file>
 
 <file path=customXml/itemProps1.xml><?xml version="1.0" encoding="utf-8"?>
-<ds:datastoreItem xmlns:ds="http://schemas.openxmlformats.org/officeDocument/2006/customXml" ds:itemID="{3C761C37-BACC-4E8E-9D43-3C19E23F354A}">
+<ds:datastoreItem xmlns:ds="http://schemas.openxmlformats.org/officeDocument/2006/customXml" ds:itemID="{B742417A-7C55-4654-9B76-15E6F54CDFA3}">
   <ds:schemaRefs>
     <ds:schemaRef ds:uri="http://schemas.openxmlformats.org/officeDocument/2006/bibliography"/>
   </ds:schemaRefs>

</xml_diff>

<commit_message>
- added Kapitel 4 Lösungsansatz
</commit_message>
<xml_diff>
--- a/2nd_sem/sad/murrent_grill_pieber_lehner/final/EVA-arc42-template_Roland.docx
+++ b/2nd_sem/sad/murrent_grill_pieber_lehner/final/EVA-arc42-template_Roland.docx
@@ -544,7 +544,7 @@
                 </mc:Choice>
                 <mc:Fallback>
                   <w:pict>
-                    <v:rect w14:anchorId="4A12003D" id="shape_0" o:spid="_x0000_s1026" style="position:absolute;margin-left:.05pt;margin-top:0;width:74.15pt;height:37.35pt;z-index:251658240;visibility:visible;mso-wrap-style:square;mso-width-percent:0;mso-height-percent:0;mso-wrap-distance-left:9pt;mso-wrap-distance-top:0;mso-wrap-distance-right:9pt;mso-wrap-distance-bottom:0;mso-position-horizontal:absolute;mso-position-horizontal-relative:text;mso-position-vertical:absolute;mso-position-vertical-relative:text;mso-width-percent:0;mso-height-percent:0;mso-width-relative:page;mso-height-relative:page;v-text-anchor:top" o:gfxdata="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" filled="f" stroked="f" strokecolor="#3465a4">
+                    <v:rect w14:anchorId="31F2FFA9" id="shape_0" o:spid="_x0000_s1026" style="position:absolute;margin-left:.05pt;margin-top:0;width:74.15pt;height:37.35pt;z-index:251658240;visibility:visible;mso-wrap-style:square;mso-width-percent:0;mso-height-percent:0;mso-wrap-distance-left:9pt;mso-wrap-distance-top:0;mso-wrap-distance-right:9pt;mso-wrap-distance-bottom:0;mso-position-horizontal:absolute;mso-position-horizontal-relative:text;mso-position-vertical:absolute;mso-position-vertical-relative:text;mso-width-percent:0;mso-height-percent:0;mso-width-relative:page;mso-height-relative:page;v-text-anchor:top" o:gfxdata="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" filled="f" stroked="f" strokecolor="#3465a4">
                       <v:stroke joinstyle="round"/>
                     </v:rect>
                   </w:pict>
@@ -625,7 +625,7 @@
                 </mc:Choice>
                 <mc:Fallback>
                   <w:pict>
-                    <v:rect w14:anchorId="7E14C7DE" id="Rectangle 2" o:spid="_x0000_s1026" style="position:absolute;margin-left:3.6pt;margin-top:3.5pt;width:73.75pt;height:36.75pt;z-index:251659264;visibility:visible;mso-wrap-style:square;mso-width-percent:0;mso-height-percent:0;mso-wrap-distance-left:9pt;mso-wrap-distance-top:0;mso-wrap-distance-right:9pt;mso-wrap-distance-bottom:0;mso-position-horizontal:absolute;mso-position-horizontal-relative:text;mso-position-vertical:absolute;mso-position-vertical-relative:text;mso-width-percent:0;mso-height-percent:0;mso-width-relative:page;mso-height-relative:page;v-text-anchor:top" o:gfxdata="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" stroked="f" strokecolor="#3465a4">
+                    <v:rect w14:anchorId="10A58CD9" id="Rectangle 2" o:spid="_x0000_s1026" style="position:absolute;margin-left:3.6pt;margin-top:3.5pt;width:73.75pt;height:36.75pt;z-index:251659264;visibility:visible;mso-wrap-style:square;mso-width-percent:0;mso-height-percent:0;mso-wrap-distance-left:9pt;mso-wrap-distance-top:0;mso-wrap-distance-right:9pt;mso-wrap-distance-bottom:0;mso-position-horizontal:absolute;mso-position-horizontal-relative:text;mso-position-vertical:absolute;mso-position-vertical-relative:text;mso-width-percent:0;mso-height-percent:0;mso-width-relative:page;mso-height-relative:page;v-text-anchor:top" o:gfxdata="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" stroked="f" strokecolor="#3465a4">
                       <v:stroke joinstyle="round"/>
                     </v:rect>
                   </w:pict>
@@ -15488,6 +15488,8 @@
       <w:pPr>
         <w:rPr>
           <w:rFonts w:cs="Arial"/>
+          <w:noProof/>
+          <w:lang w:val="de-AT" w:eastAsia="de-AT"/>
         </w:rPr>
       </w:pPr>
       <w:bookmarkStart w:id="258" w:name="OLE_LINK68"/>
@@ -15510,6 +15512,92 @@
       <w:bookmarkEnd w:id="265"/>
       <w:bookmarkEnd w:id="266"/>
       <w:bookmarkEnd w:id="267"/>
+      <w:r>
+        <w:rPr>
+          <w:rFonts w:cs="Arial"/>
+        </w:rPr>
+        <w:t xml:space="preserve">Als Architekturansatz wurde eine 3-Tier Architektur angestrebt. </w:t>
+      </w:r>
+      <w:r>
+        <w:rPr>
+          <w:rFonts w:cs="Arial"/>
+        </w:rPr>
+        <w:t>Und zerfällt in folgende Komponenten.</w:t>
+      </w:r>
+      <w:r>
+        <w:rPr>
+          <w:rFonts w:cs="Arial"/>
+          <w:noProof/>
+          <w:lang w:val="de-AT" w:eastAsia="de-AT"/>
+        </w:rPr>
+        <w:t xml:space="preserve"> </w:t>
+      </w:r>
+    </w:p>
+    <w:p>
+      <w:pPr>
+        <w:rPr>
+          <w:rFonts w:cs="Arial"/>
+          <w:noProof/>
+          <w:lang w:val="de-AT" w:eastAsia="de-AT"/>
+        </w:rPr>
+      </w:pPr>
+      <w:r>
+        <w:rPr>
+          <w:rFonts w:cs="Arial"/>
+          <w:noProof/>
+          <w:lang w:val="de-AT" w:eastAsia="de-AT"/>
+        </w:rPr>
+        <w:drawing>
+          <wp:inline distT="0" distB="0" distL="0" distR="0" wp14:anchorId="78F342C1" wp14:editId="2754DB74">
+            <wp:extent cx="5581015" cy="2734310"/>
+            <wp:effectExtent l="0" t="0" r="635" b="8890"/>
+            <wp:docPr id="18" name="Grafik 3" descr="Z:\mariomurrent\Downloads\Architektur.png"/>
+            <wp:cNvGraphicFramePr>
+              <a:graphicFrameLocks xmlns:a="http://schemas.openxmlformats.org/drawingml/2006/main" noChangeAspect="1"/>
+            </wp:cNvGraphicFramePr>
+            <a:graphic xmlns:a="http://schemas.openxmlformats.org/drawingml/2006/main">
+              <a:graphicData uri="http://schemas.openxmlformats.org/drawingml/2006/picture">
+                <pic:pic xmlns:pic="http://schemas.openxmlformats.org/drawingml/2006/picture">
+                  <pic:nvPicPr>
+                    <pic:cNvPr id="0" name="Picture 7" descr="Z:\mariomurrent\Downloads\Architektur.png"/>
+                    <pic:cNvPicPr>
+                      <a:picLocks noChangeAspect="1" noChangeArrowheads="1"/>
+                    </pic:cNvPicPr>
+                  </pic:nvPicPr>
+                  <pic:blipFill>
+                    <a:blip r:embed="rId11">
+                      <a:extLst>
+                        <a:ext uri="{28A0092B-C50C-407E-A947-70E740481C1C}">
+                          <a14:useLocalDpi xmlns:a14="http://schemas.microsoft.com/office/drawing/2010/main" val="0"/>
+                        </a:ext>
+                      </a:extLst>
+                    </a:blip>
+                    <a:srcRect/>
+                    <a:stretch>
+                      <a:fillRect/>
+                    </a:stretch>
+                  </pic:blipFill>
+                  <pic:spPr bwMode="auto">
+                    <a:xfrm>
+                      <a:off x="0" y="0"/>
+                      <a:ext cx="5581015" cy="2734310"/>
+                    </a:xfrm>
+                    <a:prstGeom prst="rect">
+                      <a:avLst/>
+                    </a:prstGeom>
+                    <a:noFill/>
+                    <a:ln>
+                      <a:noFill/>
+                    </a:ln>
+                  </pic:spPr>
+                </pic:pic>
+              </a:graphicData>
+            </a:graphic>
+          </wp:inline>
+        </w:drawing>
+      </w:r>
+      <w:bookmarkStart w:id="268" w:name="_GoBack"/>
+      <w:bookmarkEnd w:id="268"/>
     </w:p>
     <w:p>
       <w:pPr>
@@ -15519,16 +15607,16 @@
           <w:numId w:val="1"/>
         </w:numPr>
       </w:pPr>
-      <w:bookmarkStart w:id="268" w:name="OLE_LINK681"/>
-      <w:bookmarkStart w:id="269" w:name="OLE_LINK671"/>
-      <w:bookmarkStart w:id="270" w:name="_Toc188159231"/>
-      <w:bookmarkStart w:id="271" w:name="_Toc161293445"/>
-      <w:bookmarkStart w:id="272" w:name="__RefHeading__4881_132721752"/>
-      <w:bookmarkEnd w:id="268"/>
+      <w:bookmarkStart w:id="269" w:name="OLE_LINK681"/>
+      <w:bookmarkStart w:id="270" w:name="OLE_LINK671"/>
+      <w:bookmarkStart w:id="271" w:name="_Toc188159231"/>
+      <w:bookmarkStart w:id="272" w:name="_Toc161293445"/>
+      <w:bookmarkStart w:id="273" w:name="__RefHeading__4881_132721752"/>
       <w:bookmarkEnd w:id="269"/>
       <w:bookmarkEnd w:id="270"/>
       <w:bookmarkEnd w:id="271"/>
       <w:bookmarkEnd w:id="272"/>
+      <w:bookmarkEnd w:id="273"/>
       <w:r>
         <w:t>Bausteinsicht</w:t>
       </w:r>
@@ -15540,10 +15628,10 @@
           <w:rFonts w:cs="Arial"/>
         </w:rPr>
       </w:pPr>
-      <w:bookmarkStart w:id="273" w:name="OLE_LINK56"/>
-      <w:bookmarkStart w:id="274" w:name="OLE_LINK55"/>
-      <w:bookmarkEnd w:id="273"/>
+      <w:bookmarkStart w:id="274" w:name="OLE_LINK56"/>
+      <w:bookmarkStart w:id="275" w:name="OLE_LINK55"/>
       <w:bookmarkEnd w:id="274"/>
+      <w:bookmarkEnd w:id="275"/>
       <w:r>
         <w:rPr>
           <w:rFonts w:cs="Arial"/>
@@ -15607,10 +15695,10 @@
       <w:pPr>
         <w:pStyle w:val="Erluterungstext"/>
       </w:pPr>
-      <w:bookmarkStart w:id="275" w:name="OLE_LINK561"/>
-      <w:bookmarkStart w:id="276" w:name="OLE_LINK551"/>
-      <w:bookmarkEnd w:id="275"/>
+      <w:bookmarkStart w:id="276" w:name="OLE_LINK561"/>
+      <w:bookmarkStart w:id="277" w:name="OLE_LINK551"/>
       <w:bookmarkEnd w:id="276"/>
+      <w:bookmarkEnd w:id="277"/>
       <w:r>
         <w:rPr>
           <w:noProof/>
@@ -15634,7 +15722,7 @@
                     </pic:cNvPicPr>
                   </pic:nvPicPr>
                   <pic:blipFill>
-                    <a:blip r:embed="rId11"/>
+                    <a:blip r:embed="rId12"/>
                     <a:stretch>
                       <a:fillRect/>
                     </a:stretch>
@@ -15666,10 +15754,10 @@
       <w:pPr>
         <w:pStyle w:val="Erluterungstext"/>
       </w:pPr>
-      <w:bookmarkStart w:id="277" w:name="OLE_LINK160"/>
-      <w:bookmarkStart w:id="278" w:name="OLE_LINK1591"/>
-      <w:bookmarkEnd w:id="277"/>
+      <w:bookmarkStart w:id="278" w:name="OLE_LINK160"/>
+      <w:bookmarkStart w:id="279" w:name="OLE_LINK1591"/>
       <w:bookmarkEnd w:id="278"/>
+      <w:bookmarkEnd w:id="279"/>
       <w:r>
         <w:t>Ebene 1 ist die White-Box-Beschreibung des Gesamtsystems (System under Development / SUD) mit den Black- Box- Beschreibungen der Bausteine des Gesamtsystems</w:t>
       </w:r>
@@ -15686,10 +15774,10 @@
       <w:pPr>
         <w:pStyle w:val="Erluterungstext"/>
       </w:pPr>
-      <w:bookmarkStart w:id="279" w:name="OLE_LINK1601"/>
-      <w:bookmarkStart w:id="280" w:name="OLE_LINK1592"/>
-      <w:bookmarkEnd w:id="279"/>
+      <w:bookmarkStart w:id="280" w:name="OLE_LINK1601"/>
+      <w:bookmarkStart w:id="281" w:name="OLE_LINK1592"/>
       <w:bookmarkEnd w:id="280"/>
+      <w:bookmarkEnd w:id="281"/>
       <w:r>
         <w:t>Ebene 3 zoomt in die alle Bausteine der Ebene 2 hinein, u.s.w.</w:t>
       </w:r>
@@ -15709,12 +15797,12 @@
           <w:rFonts w:cs="Arial"/>
         </w:rPr>
       </w:pPr>
-      <w:bookmarkStart w:id="281" w:name="OLE_LINK163"/>
-      <w:bookmarkStart w:id="282" w:name="OLE_LINK162"/>
-      <w:bookmarkStart w:id="283" w:name="OLE_LINK1611"/>
-      <w:bookmarkEnd w:id="281"/>
+      <w:bookmarkStart w:id="282" w:name="OLE_LINK163"/>
+      <w:bookmarkStart w:id="283" w:name="OLE_LINK162"/>
+      <w:bookmarkStart w:id="284" w:name="OLE_LINK1611"/>
       <w:bookmarkEnd w:id="282"/>
       <w:bookmarkEnd w:id="283"/>
+      <w:bookmarkEnd w:id="284"/>
       <w:r>
         <w:rPr>
           <w:rFonts w:cs="Arial"/>
@@ -15805,65 +15893,6 @@
           <w:rFonts w:cs="Arial"/>
         </w:rPr>
       </w:pPr>
-      <w:r>
-        <w:rPr>
-          <w:rFonts w:cs="Arial"/>
-          <w:noProof/>
-          <w:lang w:val="de-AT" w:eastAsia="de-AT"/>
-        </w:rPr>
-        <w:drawing>
-          <wp:anchor distT="0" distB="0" distL="0" distR="0" simplePos="0" relativeHeight="251653632" behindDoc="0" locked="0" layoutInCell="1" allowOverlap="1" wp14:anchorId="6840147F" wp14:editId="7D5F4870">
-            <wp:simplePos x="0" y="0"/>
-            <wp:positionH relativeFrom="column">
-              <wp:posOffset>85090</wp:posOffset>
-            </wp:positionH>
-            <wp:positionV relativeFrom="paragraph">
-              <wp:posOffset>-5080</wp:posOffset>
-            </wp:positionV>
-            <wp:extent cx="5581015" cy="2733040"/>
-            <wp:effectExtent l="0" t="0" r="0" b="0"/>
-            <wp:wrapTopAndBottom/>
-            <wp:docPr id="3" name="Picture"/>
-            <wp:cNvGraphicFramePr>
-              <a:graphicFrameLocks xmlns:a="http://schemas.openxmlformats.org/drawingml/2006/main" noChangeAspect="1"/>
-            </wp:cNvGraphicFramePr>
-            <a:graphic xmlns:a="http://schemas.openxmlformats.org/drawingml/2006/main">
-              <a:graphicData uri="http://schemas.openxmlformats.org/drawingml/2006/picture">
-                <pic:pic xmlns:pic="http://schemas.openxmlformats.org/drawingml/2006/picture">
-                  <pic:nvPicPr>
-                    <pic:cNvPr id="2" name="Picture"/>
-                    <pic:cNvPicPr>
-                      <a:picLocks noChangeAspect="1" noChangeArrowheads="1"/>
-                    </pic:cNvPicPr>
-                  </pic:nvPicPr>
-                  <pic:blipFill>
-                    <a:blip r:embed="rId12"/>
-                    <a:stretch>
-                      <a:fillRect/>
-                    </a:stretch>
-                  </pic:blipFill>
-                  <pic:spPr bwMode="auto">
-                    <a:xfrm>
-                      <a:off x="0" y="0"/>
-                      <a:ext cx="5581015" cy="2733040"/>
-                    </a:xfrm>
-                    <a:prstGeom prst="rect">
-                      <a:avLst/>
-                    </a:prstGeom>
-                    <a:noFill/>
-                    <a:ln w="9525">
-                      <a:noFill/>
-                      <a:miter lim="800000"/>
-                      <a:headEnd/>
-                      <a:tailEnd/>
-                    </a:ln>
-                  </pic:spPr>
-                </pic:pic>
-              </a:graphicData>
-            </a:graphic>
-          </wp:anchor>
-        </w:drawing>
-      </w:r>
     </w:p>
     <w:p>
       <w:pPr>
@@ -15876,8 +15905,8 @@
           <w:rFonts w:cs="Arial"/>
         </w:rPr>
       </w:pPr>
-      <w:bookmarkStart w:id="284" w:name="__RefHeading__8557_132721752"/>
-      <w:bookmarkEnd w:id="284"/>
+      <w:bookmarkStart w:id="285" w:name="__RefHeading__8557_132721752"/>
+      <w:bookmarkEnd w:id="285"/>
       <w:r>
         <w:rPr>
           <w:rFonts w:cs="Arial"/>
@@ -16008,8 +16037,8 @@
         </w:rPr>
         <w:t>Schicht die eine Kommunikation mit der DB erlaubt.</w:t>
       </w:r>
-      <w:bookmarkStart w:id="285" w:name="__RefHeading__8565_132721752"/>
-      <w:bookmarkEnd w:id="285"/>
+      <w:bookmarkStart w:id="286" w:name="__RefHeading__8565_132721752"/>
+      <w:bookmarkEnd w:id="286"/>
     </w:p>
     <w:p>
       <w:pPr>
@@ -16031,8 +16060,8 @@
           <w:rFonts w:cs="Arial"/>
         </w:rPr>
       </w:pPr>
-      <w:bookmarkStart w:id="286" w:name="__RefHeading__4885_132721752"/>
-      <w:bookmarkEnd w:id="286"/>
+      <w:bookmarkStart w:id="287" w:name="__RefHeading__4885_132721752"/>
+      <w:bookmarkEnd w:id="287"/>
       <w:r>
         <w:rPr>
           <w:rFonts w:cs="Arial"/>
@@ -16059,8 +16088,8 @@
           <w:rFonts w:cs="Arial"/>
         </w:rPr>
       </w:pPr>
-      <w:bookmarkStart w:id="287" w:name="__RefHeading__8567_132721752"/>
-      <w:bookmarkEnd w:id="287"/>
+      <w:bookmarkStart w:id="288" w:name="__RefHeading__8567_132721752"/>
+      <w:bookmarkEnd w:id="288"/>
       <w:r>
         <w:rPr>
           <w:rFonts w:cs="Arial"/>
@@ -16127,8 +16156,8 @@
           <w:rFonts w:cs="Arial"/>
         </w:rPr>
       </w:pPr>
-      <w:bookmarkStart w:id="288" w:name="__RefHeading__8581_132721752"/>
-      <w:bookmarkEnd w:id="288"/>
+      <w:bookmarkStart w:id="289" w:name="__RefHeading__8581_132721752"/>
+      <w:bookmarkEnd w:id="289"/>
       <w:r>
         <w:rPr>
           <w:rFonts w:cs="Arial"/>
@@ -16167,8 +16196,8 @@
           <w:rFonts w:cs="Arial"/>
         </w:rPr>
       </w:pPr>
-      <w:bookmarkStart w:id="289" w:name="__RefHeading__8597_132721752"/>
-      <w:bookmarkEnd w:id="289"/>
+      <w:bookmarkStart w:id="290" w:name="__RefHeading__8597_132721752"/>
+      <w:bookmarkEnd w:id="290"/>
       <w:r>
         <w:rPr>
           <w:rFonts w:cs="Arial"/>
@@ -16184,8 +16213,8 @@
           <w:u w:val="none"/>
         </w:rPr>
       </w:pPr>
-      <w:bookmarkStart w:id="290" w:name="__RefHeading__3250_410849113"/>
-      <w:bookmarkEnd w:id="290"/>
+      <w:bookmarkStart w:id="291" w:name="__RefHeading__3250_410849113"/>
+      <w:bookmarkEnd w:id="291"/>
       <w:r>
         <w:rPr>
           <w:rFonts w:cs="Arial"/>
@@ -16212,8 +16241,8 @@
           <w:rFonts w:cs="Arial"/>
         </w:rPr>
       </w:pPr>
-      <w:bookmarkStart w:id="291" w:name="__RefHeading__4887_132721752"/>
-      <w:bookmarkEnd w:id="291"/>
+      <w:bookmarkStart w:id="292" w:name="__RefHeading__4887_132721752"/>
+      <w:bookmarkEnd w:id="292"/>
       <w:r>
         <w:rPr>
           <w:rFonts w:cs="Arial"/>
@@ -16267,12 +16296,12 @@
           <w:numId w:val="1"/>
         </w:numPr>
       </w:pPr>
-      <w:bookmarkStart w:id="292" w:name="__RefHeading__4889_132721752"/>
-      <w:bookmarkStart w:id="293" w:name="_Toc188159235"/>
-      <w:bookmarkStart w:id="294" w:name="_Toc161293449"/>
-      <w:bookmarkEnd w:id="292"/>
+      <w:bookmarkStart w:id="293" w:name="__RefHeading__4889_132721752"/>
+      <w:bookmarkStart w:id="294" w:name="_Toc188159235"/>
+      <w:bookmarkStart w:id="295" w:name="_Toc161293449"/>
       <w:bookmarkEnd w:id="293"/>
       <w:bookmarkEnd w:id="294"/>
+      <w:bookmarkEnd w:id="295"/>
       <w:r>
         <w:t>Laufzeitsicht</w:t>
       </w:r>
@@ -16284,10 +16313,10 @@
           <w:rFonts w:cs="Arial"/>
         </w:rPr>
       </w:pPr>
-      <w:bookmarkStart w:id="295" w:name="OLE_LINK70"/>
-      <w:bookmarkStart w:id="296" w:name="OLE_LINK69"/>
-      <w:bookmarkEnd w:id="295"/>
+      <w:bookmarkStart w:id="296" w:name="OLE_LINK70"/>
+      <w:bookmarkStart w:id="297" w:name="OLE_LINK69"/>
       <w:bookmarkEnd w:id="296"/>
+      <w:bookmarkEnd w:id="297"/>
       <w:r>
         <w:rPr>
           <w:rFonts w:cs="Arial"/>
@@ -16571,16 +16600,16 @@
           <w:rFonts w:cs="Arial"/>
         </w:rPr>
       </w:pPr>
-      <w:bookmarkStart w:id="297" w:name="OLE_LINK701"/>
-      <w:bookmarkStart w:id="298" w:name="OLE_LINK691"/>
-      <w:bookmarkStart w:id="299" w:name="__RefHeading__4891_132721752"/>
-      <w:bookmarkStart w:id="300" w:name="_Toc188159236"/>
-      <w:bookmarkStart w:id="301" w:name="_Toc161293450"/>
-      <w:bookmarkEnd w:id="297"/>
+      <w:bookmarkStart w:id="298" w:name="OLE_LINK701"/>
+      <w:bookmarkStart w:id="299" w:name="OLE_LINK691"/>
+      <w:bookmarkStart w:id="300" w:name="__RefHeading__4891_132721752"/>
+      <w:bookmarkStart w:id="301" w:name="_Toc188159236"/>
+      <w:bookmarkStart w:id="302" w:name="_Toc161293450"/>
       <w:bookmarkEnd w:id="298"/>
       <w:bookmarkEnd w:id="299"/>
       <w:bookmarkEnd w:id="300"/>
       <w:bookmarkEnd w:id="301"/>
+      <w:bookmarkEnd w:id="302"/>
       <w:r>
         <w:rPr>
           <w:rFonts w:cs="Arial"/>
@@ -16596,10 +16625,10 @@
           <w:numId w:val="2"/>
         </w:numPr>
       </w:pPr>
-      <w:bookmarkStart w:id="302" w:name="OLE_LINK72"/>
-      <w:bookmarkStart w:id="303" w:name="OLE_LINK71"/>
-      <w:bookmarkEnd w:id="302"/>
+      <w:bookmarkStart w:id="303" w:name="OLE_LINK72"/>
+      <w:bookmarkStart w:id="304" w:name="OLE_LINK71"/>
       <w:bookmarkEnd w:id="303"/>
+      <w:bookmarkEnd w:id="304"/>
       <w:r>
         <w:t>Laufzeitdiagramm</w:t>
       </w:r>
@@ -16622,10 +16651,10 @@
           <w:rFonts w:cs="Arial"/>
         </w:rPr>
       </w:pPr>
-      <w:bookmarkStart w:id="304" w:name="OLE_LINK721"/>
-      <w:bookmarkStart w:id="305" w:name="OLE_LINK711"/>
-      <w:bookmarkEnd w:id="304"/>
+      <w:bookmarkStart w:id="305" w:name="OLE_LINK721"/>
+      <w:bookmarkStart w:id="306" w:name="OLE_LINK711"/>
       <w:bookmarkEnd w:id="305"/>
+      <w:bookmarkEnd w:id="306"/>
       <w:r>
         <w:rPr>
           <w:rFonts w:cs="Arial"/>
@@ -16693,12 +16722,12 @@
           <w:rFonts w:cs="Arial"/>
         </w:rPr>
       </w:pPr>
-      <w:bookmarkStart w:id="306" w:name="__RefHeading__4893_132721752"/>
-      <w:bookmarkStart w:id="307" w:name="_Toc188159237"/>
-      <w:bookmarkStart w:id="308" w:name="_Toc161293451"/>
-      <w:bookmarkEnd w:id="306"/>
+      <w:bookmarkStart w:id="307" w:name="__RefHeading__4893_132721752"/>
+      <w:bookmarkStart w:id="308" w:name="_Toc188159237"/>
+      <w:bookmarkStart w:id="309" w:name="_Toc161293451"/>
       <w:bookmarkEnd w:id="307"/>
       <w:bookmarkEnd w:id="308"/>
+      <w:bookmarkEnd w:id="309"/>
       <w:r>
         <w:rPr>
           <w:rFonts w:cs="Arial"/>
@@ -16737,12 +16766,12 @@
           <w:rFonts w:cs="Arial"/>
         </w:rPr>
       </w:pPr>
-      <w:bookmarkStart w:id="309" w:name="__RefHeading__4895_132721752"/>
-      <w:bookmarkStart w:id="310" w:name="_Toc188159238"/>
-      <w:bookmarkStart w:id="311" w:name="_Toc161293452"/>
-      <w:bookmarkEnd w:id="309"/>
+      <w:bookmarkStart w:id="310" w:name="__RefHeading__4895_132721752"/>
+      <w:bookmarkStart w:id="311" w:name="_Toc188159238"/>
+      <w:bookmarkStart w:id="312" w:name="_Toc161293452"/>
       <w:bookmarkEnd w:id="310"/>
       <w:bookmarkEnd w:id="311"/>
+      <w:bookmarkEnd w:id="312"/>
       <w:r>
         <w:rPr>
           <w:rFonts w:cs="Arial"/>
@@ -16814,13 +16843,13 @@
           <w:numId w:val="2"/>
         </w:numPr>
       </w:pPr>
-      <w:bookmarkStart w:id="312" w:name="__RefHeading__4897_132721752"/>
-      <w:bookmarkStart w:id="313" w:name="_Toc188159239"/>
-      <w:bookmarkStart w:id="314" w:name="_Toc161293453"/>
-      <w:bookmarkEnd w:id="312"/>
+      <w:bookmarkStart w:id="313" w:name="__RefHeading__4897_132721752"/>
+      <w:bookmarkStart w:id="314" w:name="_Toc188159239"/>
+      <w:bookmarkStart w:id="315" w:name="_Toc161293453"/>
       <w:bookmarkEnd w:id="313"/>
       <w:bookmarkEnd w:id="314"/>
-      <w:del w:id="315" w:author="Gernot Starke" w:date="2012-01-14T10:02:00Z">
+      <w:bookmarkEnd w:id="315"/>
+      <w:del w:id="316" w:author="Gernot Starke" w:date="2012-01-14T10:02:00Z">
         <w:r>
           <w:delText>Laufzeitdiagramm</w:delText>
         </w:r>
@@ -16834,7 +16863,7 @@
           <w:numId w:val="2"/>
         </w:numPr>
       </w:pPr>
-      <w:del w:id="316" w:author="Gernot Starke" w:date="2012-01-14T10:02:00Z">
+      <w:del w:id="317" w:author="Gernot Starke" w:date="2012-01-14T10:02:00Z">
         <w:r>
           <w:delText>Erläuterung der Besonderheiten bei dem Zusammenspiel der Bausteininstanzen in diesem Diagramm</w:delText>
         </w:r>
@@ -16857,12 +16886,12 @@
           <w:numId w:val="1"/>
         </w:numPr>
       </w:pPr>
-      <w:bookmarkStart w:id="317" w:name="__RefHeading__4899_132721752"/>
-      <w:bookmarkStart w:id="318" w:name="_Toc188159240"/>
-      <w:bookmarkStart w:id="319" w:name="_Toc161293454"/>
-      <w:bookmarkEnd w:id="317"/>
+      <w:bookmarkStart w:id="318" w:name="__RefHeading__4899_132721752"/>
+      <w:bookmarkStart w:id="319" w:name="_Toc188159240"/>
+      <w:bookmarkStart w:id="320" w:name="_Toc161293454"/>
       <w:bookmarkEnd w:id="318"/>
       <w:bookmarkEnd w:id="319"/>
+      <w:bookmarkEnd w:id="320"/>
       <w:r>
         <w:t>Verteilungssicht</w:t>
       </w:r>
@@ -16871,10 +16900,10 @@
       <w:pPr>
         <w:spacing w:before="56" w:after="113"/>
       </w:pPr>
-      <w:bookmarkStart w:id="320" w:name="OLE_LINK82"/>
-      <w:bookmarkStart w:id="321" w:name="OLE_LINK811"/>
-      <w:bookmarkEnd w:id="320"/>
+      <w:bookmarkStart w:id="321" w:name="OLE_LINK82"/>
+      <w:bookmarkStart w:id="322" w:name="OLE_LINK811"/>
       <w:bookmarkEnd w:id="321"/>
+      <w:bookmarkEnd w:id="322"/>
       <w:r>
         <w:t>Das folgende Verteilungsdiagramm zeigt die Komponenten des Windows Servers 2008. Als Backend wird ein IIS Server verwendet welcher die APS.Net Website hostet. Spezielle User Daten wie die Ergebnisse der Reports und Informationen über die ausgefüllten Fragebogen der Benutzer werden auf dem MS SQL Server gespeichert. Der Zugriff erfolgt über das ADO.NET Entity Model.</w:t>
       </w:r>
@@ -17108,12 +17137,12 @@
           <w:numId w:val="1"/>
         </w:numPr>
       </w:pPr>
-      <w:bookmarkStart w:id="322" w:name="__RefHeading__4911_132721752"/>
-      <w:bookmarkStart w:id="323" w:name="_Toc188159243"/>
-      <w:bookmarkStart w:id="324" w:name="_Toc161293460"/>
-      <w:bookmarkEnd w:id="322"/>
+      <w:bookmarkStart w:id="323" w:name="__RefHeading__4911_132721752"/>
+      <w:bookmarkStart w:id="324" w:name="_Toc188159243"/>
+      <w:bookmarkStart w:id="325" w:name="_Toc161293460"/>
       <w:bookmarkEnd w:id="323"/>
       <w:bookmarkEnd w:id="324"/>
+      <w:bookmarkEnd w:id="325"/>
       <w:r>
         <w:t>Konzepte</w:t>
       </w:r>
@@ -17125,10 +17154,10 @@
           <w:rFonts w:cs="Arial"/>
         </w:rPr>
       </w:pPr>
-      <w:bookmarkStart w:id="325" w:name="OLE_LINK86"/>
-      <w:bookmarkStart w:id="326" w:name="OLE_LINK85"/>
-      <w:bookmarkEnd w:id="325"/>
+      <w:bookmarkStart w:id="326" w:name="OLE_LINK86"/>
+      <w:bookmarkStart w:id="327" w:name="OLE_LINK85"/>
       <w:bookmarkEnd w:id="326"/>
+      <w:bookmarkEnd w:id="327"/>
       <w:r>
         <w:rPr>
           <w:rFonts w:cs="Arial"/>
@@ -17140,7 +17169,7 @@
       <w:pPr>
         <w:pStyle w:val="Erluterungstext"/>
       </w:pPr>
-      <w:commentRangeStart w:id="327"/>
+      <w:commentRangeStart w:id="328"/>
       <w:r>
         <w:t xml:space="preserve">Die folgenden Kapitel sind Beispiele für übergreifende Aspekte. </w:t>
       </w:r>
@@ -17235,12 +17264,12 @@
           <w:sz w:val="20"/>
         </w:rPr>
       </w:pPr>
-      <w:bookmarkStart w:id="328" w:name="OLE_LINK861"/>
-      <w:bookmarkStart w:id="329" w:name="OLE_LINK851"/>
-      <w:bookmarkEnd w:id="328"/>
+      <w:bookmarkStart w:id="329" w:name="OLE_LINK861"/>
+      <w:bookmarkStart w:id="330" w:name="OLE_LINK851"/>
       <w:bookmarkEnd w:id="329"/>
-    </w:p>
-    <w:commentRangeEnd w:id="327"/>
+      <w:bookmarkEnd w:id="330"/>
+    </w:p>
+    <w:commentRangeEnd w:id="328"/>
     <w:p>
       <w:pPr>
         <w:spacing w:before="56" w:after="113"/>
@@ -17252,7 +17281,7 @@
         <w:rPr>
           <w:rFonts w:cs="Arial"/>
         </w:rPr>
-        <w:commentReference w:id="327"/>
+        <w:commentReference w:id="328"/>
       </w:r>
     </w:p>
     <w:p>
@@ -17266,20 +17295,20 @@
           <w:rFonts w:cs="Arial"/>
         </w:rPr>
       </w:pPr>
-      <w:bookmarkStart w:id="330" w:name="__RefHeading__3126_1801653760"/>
-      <w:bookmarkStart w:id="331" w:name="__RefHeading__3505_725898031"/>
-      <w:bookmarkStart w:id="332" w:name="__RefHeading__4913_132721752"/>
-      <w:bookmarkStart w:id="333" w:name="_Toc188159244"/>
-      <w:bookmarkStart w:id="334" w:name="__RefHeading__8635_132721752"/>
-      <w:bookmarkStart w:id="335" w:name="__RefHeading__3252_410849113"/>
-      <w:bookmarkStart w:id="336" w:name="OLE_LINK30"/>
-      <w:bookmarkStart w:id="337" w:name="OLE_LINK29"/>
-      <w:bookmarkEnd w:id="330"/>
+      <w:bookmarkStart w:id="331" w:name="__RefHeading__3126_1801653760"/>
+      <w:bookmarkStart w:id="332" w:name="__RefHeading__3505_725898031"/>
+      <w:bookmarkStart w:id="333" w:name="__RefHeading__4913_132721752"/>
+      <w:bookmarkStart w:id="334" w:name="_Toc188159244"/>
+      <w:bookmarkStart w:id="335" w:name="__RefHeading__8635_132721752"/>
+      <w:bookmarkStart w:id="336" w:name="__RefHeading__3252_410849113"/>
+      <w:bookmarkStart w:id="337" w:name="OLE_LINK30"/>
+      <w:bookmarkStart w:id="338" w:name="OLE_LINK29"/>
       <w:bookmarkEnd w:id="331"/>
       <w:bookmarkEnd w:id="332"/>
       <w:bookmarkEnd w:id="333"/>
       <w:bookmarkEnd w:id="334"/>
       <w:bookmarkEnd w:id="335"/>
+      <w:bookmarkEnd w:id="336"/>
       <w:r>
         <w:rPr>
           <w:rFonts w:cs="Arial"/>
@@ -17581,11 +17610,11 @@
       <w:pPr>
         <w:pStyle w:val="Erluterungstext"/>
       </w:pPr>
-      <w:bookmarkStart w:id="338" w:name="OLE_LINK88"/>
-      <w:bookmarkStart w:id="339" w:name="OLE_LINK87"/>
-      <w:bookmarkEnd w:id="338"/>
+      <w:bookmarkStart w:id="339" w:name="OLE_LINK88"/>
+      <w:bookmarkStart w:id="340" w:name="OLE_LINK87"/>
       <w:bookmarkEnd w:id="339"/>
-      <w:commentRangeStart w:id="340"/>
+      <w:bookmarkEnd w:id="340"/>
+      <w:commentRangeStart w:id="341"/>
       <w:r>
         <w:t>Fachliche Modelle, Domänenmodelle, Business-Modelle – sie alle beschreiben Strukturen der reinen Fachlichkeit, also ohne Bezug zur Implementierungs- oder Lösungstechnologie.</w:t>
       </w:r>
@@ -17608,12 +17637,12 @@
           <w:rFonts w:cs="Arial"/>
         </w:rPr>
       </w:pPr>
-      <w:bookmarkStart w:id="341" w:name="_Toc188159245"/>
-      <w:bookmarkStart w:id="342" w:name="__RefHeading__4915_132721752"/>
-      <w:bookmarkEnd w:id="336"/>
+      <w:bookmarkStart w:id="342" w:name="_Toc188159245"/>
+      <w:bookmarkStart w:id="343" w:name="__RefHeading__4915_132721752"/>
       <w:bookmarkEnd w:id="337"/>
-      <w:bookmarkEnd w:id="341"/>
+      <w:bookmarkEnd w:id="338"/>
       <w:bookmarkEnd w:id="342"/>
+      <w:bookmarkEnd w:id="343"/>
       <w:r>
         <w:rPr>
           <w:rFonts w:cs="Arial"/>
@@ -17650,21 +17679,21 @@
       <w:pPr>
         <w:pStyle w:val="Erluterungstext"/>
       </w:pPr>
-      <w:bookmarkStart w:id="343" w:name="OLE_LINK90"/>
-      <w:bookmarkStart w:id="344" w:name="OLE_LINK89"/>
-      <w:bookmarkStart w:id="345" w:name="OLE_LINK6"/>
-      <w:bookmarkStart w:id="346" w:name="OLE_LINK5"/>
-      <w:bookmarkEnd w:id="343"/>
+      <w:bookmarkStart w:id="344" w:name="OLE_LINK90"/>
+      <w:bookmarkStart w:id="345" w:name="OLE_LINK89"/>
+      <w:bookmarkStart w:id="346" w:name="OLE_LINK6"/>
+      <w:bookmarkStart w:id="347" w:name="OLE_LINK5"/>
       <w:bookmarkEnd w:id="344"/>
+      <w:bookmarkEnd w:id="345"/>
       <w:r>
         <w:t xml:space="preserve">Oftmals tauchen einige typische Lösungsstrukturen oder Grundmuster an mehren Stellen der Architektur auf. Beispiele dafür sind die Abhängigkeiten zwischen Persistenzschicht, Applikation sowie die Anbindung </w:t>
       </w:r>
-      <w:bookmarkStart w:id="347" w:name="OLE_LINK10"/>
-      <w:bookmarkStart w:id="348" w:name="OLE_LINK7"/>
-      <w:bookmarkEnd w:id="345"/>
+      <w:bookmarkStart w:id="348" w:name="OLE_LINK10"/>
+      <w:bookmarkStart w:id="349" w:name="OLE_LINK7"/>
       <w:bookmarkEnd w:id="346"/>
       <w:bookmarkEnd w:id="347"/>
       <w:bookmarkEnd w:id="348"/>
+      <w:bookmarkEnd w:id="349"/>
       <w:r>
         <w:t xml:space="preserve">grafischer Oberflächen an die Fach- oder Domänenobjekte. Solche wiederkehrenden Strukturen beschreiben Sie möglichst nur ein einziges Mal, um Redundanzen zu vermeiden. Dieser Abschnitt erfüllt genau diesen Zweck. </w:t>
       </w:r>
@@ -17675,16 +17704,16 @@
           <w:rFonts w:cs="Arial"/>
         </w:rPr>
       </w:pPr>
-      <w:bookmarkStart w:id="349" w:name="OLE_LINK901"/>
-      <w:bookmarkStart w:id="350" w:name="OLE_LINK891"/>
-      <w:bookmarkEnd w:id="349"/>
+      <w:bookmarkStart w:id="350" w:name="OLE_LINK901"/>
+      <w:bookmarkStart w:id="351" w:name="OLE_LINK891"/>
       <w:bookmarkEnd w:id="350"/>
-      <w:commentRangeEnd w:id="340"/>
-      <w:r>
-        <w:rPr>
-          <w:rFonts w:cs="Arial"/>
-        </w:rPr>
-        <w:commentReference w:id="340"/>
+      <w:bookmarkEnd w:id="351"/>
+      <w:commentRangeEnd w:id="341"/>
+      <w:r>
+        <w:rPr>
+          <w:rFonts w:cs="Arial"/>
+        </w:rPr>
+        <w:commentReference w:id="341"/>
       </w:r>
     </w:p>
     <w:p>
@@ -17698,12 +17727,12 @@
           <w:rFonts w:cs="Arial"/>
         </w:rPr>
       </w:pPr>
-      <w:bookmarkStart w:id="351" w:name="__RefHeading__4917_132721752"/>
-      <w:bookmarkStart w:id="352" w:name="_Toc161293461"/>
-      <w:bookmarkStart w:id="353" w:name="_Toc188159246"/>
-      <w:bookmarkEnd w:id="351"/>
+      <w:bookmarkStart w:id="352" w:name="__RefHeading__4917_132721752"/>
+      <w:bookmarkStart w:id="353" w:name="_Toc161293461"/>
+      <w:bookmarkStart w:id="354" w:name="_Toc188159246"/>
       <w:bookmarkEnd w:id="352"/>
       <w:bookmarkEnd w:id="353"/>
+      <w:bookmarkEnd w:id="354"/>
       <w:r>
         <w:rPr>
           <w:rFonts w:cs="Arial"/>
@@ -17715,10 +17744,10 @@
       <w:pPr>
         <w:pStyle w:val="Erluterungstext"/>
       </w:pPr>
-      <w:bookmarkStart w:id="354" w:name="OLE_LINK92"/>
-      <w:bookmarkStart w:id="355" w:name="OLE_LINK911"/>
-      <w:bookmarkEnd w:id="354"/>
+      <w:bookmarkStart w:id="355" w:name="OLE_LINK92"/>
+      <w:bookmarkStart w:id="356" w:name="OLE_LINK911"/>
       <w:bookmarkEnd w:id="355"/>
+      <w:bookmarkEnd w:id="356"/>
       <w:r>
         <w:t>Persistenz (Dauerhaftigkeit, Beständigkeit) bedeutet, Daten aus dem (flüchtigen) Hauptspeicher auf ein beständiges Medium (und wieder zurück) zu bringen.</w:t>
       </w:r>
@@ -17781,10 +17810,10 @@
           <w:rFonts w:cs="Arial"/>
         </w:rPr>
       </w:pPr>
-      <w:bookmarkStart w:id="356" w:name="OLE_LINK921"/>
-      <w:bookmarkStart w:id="357" w:name="OLE_LINK912"/>
-      <w:bookmarkEnd w:id="356"/>
+      <w:bookmarkStart w:id="357" w:name="OLE_LINK921"/>
+      <w:bookmarkStart w:id="358" w:name="OLE_LINK912"/>
       <w:bookmarkEnd w:id="357"/>
+      <w:bookmarkEnd w:id="358"/>
       <w:r>
         <w:rPr>
           <w:rFonts w:cs="Arial"/>
@@ -17822,12 +17851,12 @@
           <w:rFonts w:cs="Arial"/>
         </w:rPr>
       </w:pPr>
-      <w:bookmarkStart w:id="358" w:name="__RefHeading__4919_132721752"/>
-      <w:bookmarkStart w:id="359" w:name="_Toc188159247"/>
-      <w:bookmarkStart w:id="360" w:name="_Toc161293462"/>
-      <w:bookmarkEnd w:id="358"/>
+      <w:bookmarkStart w:id="359" w:name="__RefHeading__4919_132721752"/>
+      <w:bookmarkStart w:id="360" w:name="_Toc188159247"/>
+      <w:bookmarkStart w:id="361" w:name="_Toc161293462"/>
       <w:bookmarkEnd w:id="359"/>
       <w:bookmarkEnd w:id="360"/>
+      <w:bookmarkEnd w:id="361"/>
       <w:r>
         <w:rPr>
           <w:rFonts w:cs="Arial"/>
@@ -17839,10 +17868,10 @@
       <w:pPr>
         <w:pStyle w:val="Erluterungstext"/>
       </w:pPr>
-      <w:bookmarkStart w:id="361" w:name="OLE_LINK94"/>
-      <w:bookmarkStart w:id="362" w:name="OLE_LINK93"/>
-      <w:bookmarkEnd w:id="361"/>
+      <w:bookmarkStart w:id="362" w:name="OLE_LINK94"/>
+      <w:bookmarkStart w:id="363" w:name="OLE_LINK93"/>
       <w:bookmarkEnd w:id="362"/>
+      <w:bookmarkEnd w:id="363"/>
       <w:r>
         <w:t>IT-Systeme, die von (menschlichen) Benutzern interaktiv genutzt werden, benötigen eine Benutzungsoberfläche. Das können sowohl grafische als auch textuelle Oberflächen sein.</w:t>
       </w:r>
@@ -17853,22 +17882,22 @@
           <w:rFonts w:cs="Arial"/>
         </w:rPr>
       </w:pPr>
-      <w:bookmarkStart w:id="363" w:name="OLE_LINK941"/>
-      <w:bookmarkStart w:id="364" w:name="OLE_LINK931"/>
-      <w:bookmarkEnd w:id="363"/>
+      <w:bookmarkStart w:id="364" w:name="OLE_LINK941"/>
+      <w:bookmarkStart w:id="365" w:name="OLE_LINK931"/>
       <w:bookmarkEnd w:id="364"/>
+      <w:bookmarkEnd w:id="365"/>
       <w:r>
         <w:rPr>
           <w:rFonts w:cs="Arial"/>
         </w:rPr>
         <w:t>Da jeder unkompliziert an dem System teilhaben soll, wird dieses Projekt als Webapplikation erstellt.</w:t>
       </w:r>
-      <w:bookmarkStart w:id="365" w:name="__RefHeading__4921_132721752"/>
-      <w:bookmarkStart w:id="366" w:name="_Toc188159248"/>
-      <w:bookmarkStart w:id="367" w:name="_Toc161293463"/>
-      <w:bookmarkEnd w:id="365"/>
+      <w:bookmarkStart w:id="366" w:name="__RefHeading__4921_132721752"/>
+      <w:bookmarkStart w:id="367" w:name="_Toc188159248"/>
+      <w:bookmarkStart w:id="368" w:name="_Toc161293463"/>
       <w:bookmarkEnd w:id="366"/>
       <w:bookmarkEnd w:id="367"/>
+      <w:bookmarkEnd w:id="368"/>
       <w:r>
         <w:rPr>
           <w:rFonts w:cs="Arial"/>
@@ -17922,10 +17951,10 @@
       <w:pPr>
         <w:pStyle w:val="Erluterungstext"/>
       </w:pPr>
-      <w:bookmarkStart w:id="368" w:name="OLE_LINK96"/>
-      <w:bookmarkStart w:id="369" w:name="OLE_LINK95"/>
-      <w:bookmarkEnd w:id="368"/>
+      <w:bookmarkStart w:id="369" w:name="OLE_LINK96"/>
+      <w:bookmarkStart w:id="370" w:name="OLE_LINK95"/>
       <w:bookmarkEnd w:id="369"/>
+      <w:bookmarkEnd w:id="370"/>
       <w:r>
         <w:t>Ergonomie von IT-Systemen bedeutet die Verbesserung (Optimierung) deren Benutzbarkeit aufgrund objektiver und subjektiver Faktoren. Im wesentlichen zählen zu ergonomischen Faktoren die Benutzungsoberfläche, die Reaktivität (gefühlte Performance) sowie die Verfügbarkeit und Robustheit eines Systems.</w:t>
       </w:r>
@@ -17948,12 +17977,12 @@
           <w:rFonts w:cs="Arial"/>
         </w:rPr>
       </w:pPr>
-      <w:bookmarkStart w:id="370" w:name="__RefHeading__4923_132721752"/>
-      <w:bookmarkStart w:id="371" w:name="_Toc188159249"/>
-      <w:bookmarkStart w:id="372" w:name="_Toc161293464"/>
-      <w:bookmarkEnd w:id="370"/>
+      <w:bookmarkStart w:id="371" w:name="__RefHeading__4923_132721752"/>
+      <w:bookmarkStart w:id="372" w:name="_Toc188159249"/>
+      <w:bookmarkStart w:id="373" w:name="_Toc161293464"/>
       <w:bookmarkEnd w:id="371"/>
       <w:bookmarkEnd w:id="372"/>
+      <w:bookmarkEnd w:id="373"/>
       <w:r>
         <w:rPr>
           <w:rFonts w:cs="Arial"/>
@@ -17968,10 +17997,10 @@
           <w:vanish w:val="0"/>
         </w:rPr>
       </w:pPr>
-      <w:bookmarkStart w:id="373" w:name="OLE_LINK98"/>
-      <w:bookmarkStart w:id="374" w:name="OLE_LINK97"/>
-      <w:bookmarkEnd w:id="373"/>
+      <w:bookmarkStart w:id="374" w:name="OLE_LINK98"/>
+      <w:bookmarkStart w:id="375" w:name="OLE_LINK97"/>
       <w:bookmarkEnd w:id="374"/>
+      <w:bookmarkEnd w:id="375"/>
     </w:p>
     <w:p>
       <w:pPr>
@@ -17990,10 +18019,10 @@
           <w:lang w:val="de-AT" w:eastAsia="de-AT"/>
         </w:rPr>
       </w:pPr>
-      <w:bookmarkStart w:id="375" w:name="OLE_LINK981"/>
-      <w:bookmarkStart w:id="376" w:name="OLE_LINK971"/>
-      <w:bookmarkEnd w:id="375"/>
+      <w:bookmarkStart w:id="376" w:name="OLE_LINK981"/>
+      <w:bookmarkStart w:id="377" w:name="OLE_LINK971"/>
       <w:bookmarkEnd w:id="376"/>
+      <w:bookmarkEnd w:id="377"/>
       <w:r>
         <w:rPr>
           <w:rFonts w:cs="Arial"/>
@@ -18237,22 +18266,21 @@
       <w:pPr>
         <w:pStyle w:val="Erluterungstext"/>
       </w:pPr>
-      <w:bookmarkStart w:id="377" w:name="__RefHeading__4925_132721752"/>
-      <w:bookmarkStart w:id="378" w:name="_Toc188159250"/>
-      <w:bookmarkStart w:id="379" w:name="_Toc161293465"/>
-      <w:bookmarkStart w:id="380" w:name="OLE_LINK1001"/>
-      <w:bookmarkStart w:id="381" w:name="OLE_LINK991"/>
-      <w:bookmarkStart w:id="382" w:name="__RefHeading__4927_132721752"/>
-      <w:bookmarkStart w:id="383" w:name="_Toc188159251"/>
-      <w:bookmarkStart w:id="384" w:name="_Toc161293466"/>
-      <w:bookmarkStart w:id="385" w:name="OLE_LINK1021"/>
-      <w:bookmarkStart w:id="386" w:name="OLE_LINK1011"/>
-      <w:bookmarkStart w:id="387" w:name="__RefHeading__4929_132721752"/>
-      <w:bookmarkStart w:id="388" w:name="_Toc188159252"/>
-      <w:bookmarkStart w:id="389" w:name="_Toc161293467"/>
-      <w:bookmarkStart w:id="390" w:name="OLE_LINK104"/>
-      <w:bookmarkStart w:id="391" w:name="OLE_LINK103"/>
-      <w:bookmarkEnd w:id="377"/>
+      <w:bookmarkStart w:id="378" w:name="__RefHeading__4925_132721752"/>
+      <w:bookmarkStart w:id="379" w:name="_Toc188159250"/>
+      <w:bookmarkStart w:id="380" w:name="_Toc161293465"/>
+      <w:bookmarkStart w:id="381" w:name="OLE_LINK1001"/>
+      <w:bookmarkStart w:id="382" w:name="OLE_LINK991"/>
+      <w:bookmarkStart w:id="383" w:name="__RefHeading__4927_132721752"/>
+      <w:bookmarkStart w:id="384" w:name="_Toc188159251"/>
+      <w:bookmarkStart w:id="385" w:name="_Toc161293466"/>
+      <w:bookmarkStart w:id="386" w:name="OLE_LINK1021"/>
+      <w:bookmarkStart w:id="387" w:name="OLE_LINK1011"/>
+      <w:bookmarkStart w:id="388" w:name="__RefHeading__4929_132721752"/>
+      <w:bookmarkStart w:id="389" w:name="_Toc188159252"/>
+      <w:bookmarkStart w:id="390" w:name="_Toc161293467"/>
+      <w:bookmarkStart w:id="391" w:name="OLE_LINK104"/>
+      <w:bookmarkStart w:id="392" w:name="OLE_LINK103"/>
       <w:bookmarkEnd w:id="378"/>
       <w:bookmarkEnd w:id="379"/>
       <w:bookmarkEnd w:id="380"/>
@@ -18267,6 +18295,7 @@
       <w:bookmarkEnd w:id="389"/>
       <w:bookmarkEnd w:id="390"/>
       <w:bookmarkEnd w:id="391"/>
+      <w:bookmarkEnd w:id="392"/>
       <w:r>
         <w:t>Die Sicherheit von IT-Systemen befasst sich mit Mechanismen zur Gewährleistung von Datensicherheit und Datenschutz sowie Verhinderung von Datenmissbrauch.</w:t>
       </w:r>
@@ -18343,10 +18372,10 @@
           <w:sz w:val="20"/>
         </w:rPr>
       </w:pPr>
-      <w:bookmarkStart w:id="392" w:name="OLE_LINK1041"/>
-      <w:bookmarkStart w:id="393" w:name="OLE_LINK1031"/>
-      <w:bookmarkEnd w:id="392"/>
+      <w:bookmarkStart w:id="393" w:name="OLE_LINK1041"/>
+      <w:bookmarkStart w:id="394" w:name="OLE_LINK1031"/>
       <w:bookmarkEnd w:id="393"/>
+      <w:bookmarkEnd w:id="394"/>
     </w:p>
     <w:p>
       <w:pPr>
@@ -18359,12 +18388,12 @@
           <w:rFonts w:cs="Arial"/>
         </w:rPr>
       </w:pPr>
-      <w:bookmarkStart w:id="394" w:name="__RefHeading__4931_132721752"/>
-      <w:bookmarkStart w:id="395" w:name="_Toc188159253"/>
-      <w:bookmarkStart w:id="396" w:name="_Toc161293468"/>
-      <w:bookmarkEnd w:id="394"/>
+      <w:bookmarkStart w:id="395" w:name="__RefHeading__4931_132721752"/>
+      <w:bookmarkStart w:id="396" w:name="_Toc188159253"/>
+      <w:bookmarkStart w:id="397" w:name="_Toc161293468"/>
       <w:bookmarkEnd w:id="395"/>
       <w:bookmarkEnd w:id="396"/>
+      <w:bookmarkEnd w:id="397"/>
       <w:r>
         <w:rPr>
           <w:rFonts w:cs="Arial"/>
@@ -18390,10 +18419,10 @@
       <w:pPr>
         <w:pStyle w:val="Erluterungstext"/>
       </w:pPr>
-      <w:bookmarkStart w:id="397" w:name="OLE_LINK106"/>
-      <w:bookmarkStart w:id="398" w:name="OLE_LINK105"/>
-      <w:bookmarkEnd w:id="397"/>
+      <w:bookmarkStart w:id="398" w:name="OLE_LINK106"/>
+      <w:bookmarkStart w:id="399" w:name="OLE_LINK105"/>
       <w:bookmarkEnd w:id="398"/>
+      <w:bookmarkEnd w:id="399"/>
       <w:r>
         <w:t>Kommunikation: Übertragung von Daten zwischen System-Komponenten. Bezieht sich auf Kommunikation innerhalb eines Prozesses oder Adressraumes, zwischen unterschiedlichen Prozessen oder auch zwischen unterschiedlichen Rechnersystemen.</w:t>
       </w:r>
@@ -18410,20 +18439,20 @@
       <w:pPr>
         <w:pStyle w:val="Erluterungstext"/>
       </w:pPr>
-      <w:bookmarkStart w:id="399" w:name="OLE_LINK1061"/>
-      <w:bookmarkStart w:id="400" w:name="OLE_LINK1051"/>
-      <w:bookmarkStart w:id="401" w:name="__RefHeading__4933_132721752"/>
-      <w:bookmarkStart w:id="402" w:name="_Toc188159254"/>
-      <w:bookmarkStart w:id="403" w:name="_Toc161293469"/>
-      <w:bookmarkStart w:id="404" w:name="OLE_LINK108"/>
-      <w:bookmarkStart w:id="405" w:name="OLE_LINK107"/>
-      <w:bookmarkEnd w:id="399"/>
+      <w:bookmarkStart w:id="400" w:name="OLE_LINK1061"/>
+      <w:bookmarkStart w:id="401" w:name="OLE_LINK1051"/>
+      <w:bookmarkStart w:id="402" w:name="__RefHeading__4933_132721752"/>
+      <w:bookmarkStart w:id="403" w:name="_Toc188159254"/>
+      <w:bookmarkStart w:id="404" w:name="_Toc161293469"/>
+      <w:bookmarkStart w:id="405" w:name="OLE_LINK108"/>
+      <w:bookmarkStart w:id="406" w:name="OLE_LINK107"/>
       <w:bookmarkEnd w:id="400"/>
       <w:bookmarkEnd w:id="401"/>
       <w:bookmarkEnd w:id="402"/>
       <w:bookmarkEnd w:id="403"/>
       <w:bookmarkEnd w:id="404"/>
       <w:bookmarkEnd w:id="405"/>
+      <w:bookmarkEnd w:id="406"/>
       <w:r>
         <w:t>Verteilung: Entwurf von Software-Systemen, deren Bestandteile auf unterschiedlichen und eventuell physikalisch getrennten Rechnersystemen ablaufen.</w:t>
       </w:r>
@@ -18440,20 +18469,20 @@
       <w:pPr>
         <w:pStyle w:val="Erluterungstext"/>
       </w:pPr>
-      <w:bookmarkStart w:id="406" w:name="OLE_LINK1081"/>
-      <w:bookmarkStart w:id="407" w:name="OLE_LINK1071"/>
-      <w:bookmarkStart w:id="408" w:name="__RefHeading__4935_132721752"/>
-      <w:bookmarkStart w:id="409" w:name="_Toc188159255"/>
-      <w:bookmarkStart w:id="410" w:name="_Toc161293479"/>
-      <w:bookmarkStart w:id="411" w:name="OLE_LINK110"/>
-      <w:bookmarkStart w:id="412" w:name="OLE_LINK109"/>
-      <w:bookmarkEnd w:id="406"/>
+      <w:bookmarkStart w:id="407" w:name="OLE_LINK1081"/>
+      <w:bookmarkStart w:id="408" w:name="OLE_LINK1071"/>
+      <w:bookmarkStart w:id="409" w:name="__RefHeading__4935_132721752"/>
+      <w:bookmarkStart w:id="410" w:name="_Toc188159255"/>
+      <w:bookmarkStart w:id="411" w:name="_Toc161293479"/>
+      <w:bookmarkStart w:id="412" w:name="OLE_LINK110"/>
+      <w:bookmarkStart w:id="413" w:name="OLE_LINK109"/>
       <w:bookmarkEnd w:id="407"/>
       <w:bookmarkEnd w:id="408"/>
       <w:bookmarkEnd w:id="409"/>
       <w:bookmarkEnd w:id="410"/>
       <w:bookmarkEnd w:id="411"/>
       <w:bookmarkEnd w:id="412"/>
+      <w:bookmarkEnd w:id="413"/>
       <w:r>
         <w:t>Wo und wie plausibilisieren und validieren Sie (Eingabe-)daten, etwa Benutzereingaben?</w:t>
       </w:r>
@@ -18466,10 +18495,10 @@
           <w:sz w:val="20"/>
         </w:rPr>
       </w:pPr>
-      <w:bookmarkStart w:id="413" w:name="OLE_LINK1101"/>
-      <w:bookmarkStart w:id="414" w:name="OLE_LINK1091"/>
-      <w:bookmarkEnd w:id="413"/>
+      <w:bookmarkStart w:id="414" w:name="OLE_LINK1101"/>
+      <w:bookmarkStart w:id="415" w:name="OLE_LINK1091"/>
       <w:bookmarkEnd w:id="414"/>
+      <w:bookmarkEnd w:id="415"/>
     </w:p>
     <w:p>
       <w:pPr>
@@ -18482,22 +18511,22 @@
           <w:rFonts w:cs="Arial"/>
         </w:rPr>
       </w:pPr>
-      <w:bookmarkStart w:id="415" w:name="__RefHeading__4937_132721752"/>
-      <w:bookmarkStart w:id="416" w:name="_Toc188159256"/>
-      <w:bookmarkStart w:id="417" w:name="_Toc161293470"/>
-      <w:bookmarkEnd w:id="415"/>
+      <w:bookmarkStart w:id="416" w:name="__RefHeading__4937_132721752"/>
+      <w:bookmarkStart w:id="417" w:name="_Toc188159256"/>
+      <w:bookmarkStart w:id="418" w:name="_Toc161293470"/>
       <w:bookmarkEnd w:id="416"/>
       <w:bookmarkEnd w:id="417"/>
+      <w:bookmarkEnd w:id="418"/>
       <w:r>
         <w:rPr>
           <w:rFonts w:cs="Arial"/>
         </w:rPr>
         <w:t>Ausnahme-/Fehlerbehandlung</w:t>
       </w:r>
-      <w:bookmarkStart w:id="418" w:name="OLE_LINK112"/>
-      <w:bookmarkStart w:id="419" w:name="OLE_LINK111"/>
-      <w:bookmarkEnd w:id="418"/>
+      <w:bookmarkStart w:id="419" w:name="OLE_LINK112"/>
+      <w:bookmarkStart w:id="420" w:name="OLE_LINK111"/>
       <w:bookmarkEnd w:id="419"/>
+      <w:bookmarkEnd w:id="420"/>
     </w:p>
     <w:p>
       <w:r>
@@ -18567,20 +18596,20 @@
       <w:pPr>
         <w:pStyle w:val="Erluterungstext"/>
       </w:pPr>
-      <w:bookmarkStart w:id="420" w:name="OLE_LINK1121"/>
-      <w:bookmarkStart w:id="421" w:name="OLE_LINK1111"/>
-      <w:bookmarkStart w:id="422" w:name="__RefHeading__4939_132721752"/>
-      <w:bookmarkStart w:id="423" w:name="_Toc188159257"/>
-      <w:bookmarkStart w:id="424" w:name="_Toc161293471"/>
-      <w:bookmarkStart w:id="425" w:name="OLE_LINK114"/>
-      <w:bookmarkStart w:id="426" w:name="OLE_LINK113"/>
-      <w:bookmarkEnd w:id="420"/>
+      <w:bookmarkStart w:id="421" w:name="OLE_LINK1121"/>
+      <w:bookmarkStart w:id="422" w:name="OLE_LINK1111"/>
+      <w:bookmarkStart w:id="423" w:name="__RefHeading__4939_132721752"/>
+      <w:bookmarkStart w:id="424" w:name="_Toc188159257"/>
+      <w:bookmarkStart w:id="425" w:name="_Toc161293471"/>
+      <w:bookmarkStart w:id="426" w:name="OLE_LINK114"/>
+      <w:bookmarkStart w:id="427" w:name="OLE_LINK113"/>
       <w:bookmarkEnd w:id="421"/>
       <w:bookmarkEnd w:id="422"/>
       <w:bookmarkEnd w:id="423"/>
       <w:bookmarkEnd w:id="424"/>
       <w:bookmarkEnd w:id="425"/>
       <w:bookmarkEnd w:id="426"/>
+      <w:bookmarkEnd w:id="427"/>
       <w:r>
         <w:t>Größere IT-Systeme laufen häufig in kontrollierten Ablaufumgebungen (Rechenzentren) unter der Kontrolle von Operatoren oder Administratoren ab. Diese Stakeholder benötigen einerseits spezifische Informationen über den Zustand der Programme zur Laufzeit, andererseits auch spezielle Eingriffs- oder Konfigurationsmöglichkeiten.</w:t>
       </w:r>
@@ -18591,10 +18620,10 @@
           <w:rFonts w:cs="Arial"/>
         </w:rPr>
       </w:pPr>
-      <w:bookmarkStart w:id="427" w:name="OLE_LINK1141"/>
-      <w:bookmarkStart w:id="428" w:name="OLE_LINK1131"/>
-      <w:bookmarkEnd w:id="427"/>
+      <w:bookmarkStart w:id="428" w:name="OLE_LINK1141"/>
+      <w:bookmarkStart w:id="429" w:name="OLE_LINK1131"/>
       <w:bookmarkEnd w:id="428"/>
+      <w:bookmarkEnd w:id="429"/>
     </w:p>
     <w:p>
       <w:pPr>
@@ -18607,8 +18636,8 @@
           <w:rFonts w:cs="Arial"/>
         </w:rPr>
       </w:pPr>
-      <w:bookmarkStart w:id="429" w:name="__RefHeading__4941_132721752"/>
-      <w:bookmarkEnd w:id="429"/>
+      <w:bookmarkStart w:id="430" w:name="__RefHeading__4941_132721752"/>
+      <w:bookmarkEnd w:id="430"/>
       <w:r>
         <w:rPr>
           <w:rFonts w:cs="Arial"/>
@@ -18623,8 +18652,6 @@
       <w:r>
         <w:t>er Login</w:t>
       </w:r>
-      <w:bookmarkStart w:id="430" w:name="_GoBack"/>
-      <w:bookmarkEnd w:id="430"/>
       <w:r>
         <w:t xml:space="preserve"> durch das vor</w:t>
       </w:r>
@@ -21744,14 +21771,14 @@
 
 <file path=word/comments.xml><?xml version="1.0" encoding="utf-8"?>
 <w:comments xmlns:wpc="http://schemas.microsoft.com/office/word/2010/wordprocessingCanvas" xmlns:mc="http://schemas.openxmlformats.org/markup-compatibility/2006" xmlns:o="urn:schemas-microsoft-com:office:office" xmlns:r="http://schemas.openxmlformats.org/officeDocument/2006/relationships" xmlns:m="http://schemas.openxmlformats.org/officeDocument/2006/math" xmlns:v="urn:schemas-microsoft-com:vml" xmlns:wp14="http://schemas.microsoft.com/office/word/2010/wordprocessingDrawing" xmlns:wp="http://schemas.openxmlformats.org/drawingml/2006/wordprocessingDrawing" xmlns:w10="urn:schemas-microsoft-com:office:word" xmlns:w="http://schemas.openxmlformats.org/wordprocessingml/2006/main" xmlns:w14="http://schemas.microsoft.com/office/word/2010/wordml" xmlns:w15="http://schemas.microsoft.com/office/word/2012/wordml" xmlns:wpg="http://schemas.microsoft.com/office/word/2010/wordprocessingGroup" xmlns:wpi="http://schemas.microsoft.com/office/word/2010/wordprocessingInk" xmlns:wne="http://schemas.microsoft.com/office/word/2006/wordml" xmlns:wps="http://schemas.microsoft.com/office/word/2010/wordprocessingShape" mc:Ignorable="w14 w15 wp14">
-  <w:comment w:id="327" w:author="Gernot Starke" w:date="2012-01-14T10:02:00Z" w:initials="GS">
+  <w:comment w:id="328" w:author="Gernot Starke" w:date="2012-01-14T10:02:00Z" w:initials="GS">
     <w:p>
       <w:r>
         <w:t>Text überarbeitet</w:t>
       </w:r>
     </w:p>
   </w:comment>
-  <w:comment w:id="340" w:author="Gernot Starke" w:date="2012-01-14T10:01:00Z" w:initials="GS">
+  <w:comment w:id="341" w:author="Gernot Starke" w:date="2012-01-14T10:01:00Z" w:initials="GS">
     <w:p>
       <w:r>
         <w:t>neu</w:t>
@@ -24956,7 +24983,7 @@
 </file>
 
 <file path=customXml/itemProps1.xml><?xml version="1.0" encoding="utf-8"?>
-<ds:datastoreItem xmlns:ds="http://schemas.openxmlformats.org/officeDocument/2006/customXml" ds:itemID="{C8A685BD-91E9-44D0-BBB1-FF9FDFF942F3}">
+<ds:datastoreItem xmlns:ds="http://schemas.openxmlformats.org/officeDocument/2006/customXml" ds:itemID="{9A707D8B-DAEC-4AA7-973D-645AA6645DCB}">
   <ds:schemaRefs>
     <ds:schemaRef ds:uri="http://schemas.openxmlformats.org/officeDocument/2006/bibliography"/>
   </ds:schemaRefs>

</xml_diff>